<commit_message>
Adding author names for readme file
</commit_message>
<xml_diff>
--- a/readme.docx
+++ b/readme.docx
@@ -128,6 +128,132 @@
         </w:rPr>
         <w:t xml:space="preserve"> and is freely available for all to use.</w:t>
       </w:r>
+      <w:r>
+        <w:rPr>
+          <w:rFonts w:ascii="Times New Roman" w:hAnsi="Times New Roman" w:cs="Times New Roman"/>
+          <w:sz w:val="24"/>
+          <w:szCs w:val="24"/>
+        </w:rPr>
+        <w:t xml:space="preserve">  The </w:t>
+      </w:r>
+      <w:proofErr w:type="spellStart"/>
+      <w:r>
+        <w:rPr>
+          <w:rFonts w:ascii="Times New Roman" w:hAnsi="Times New Roman" w:cs="Times New Roman"/>
+          <w:sz w:val="24"/>
+          <w:szCs w:val="24"/>
+        </w:rPr>
+        <w:t>github</w:t>
+      </w:r>
+      <w:proofErr w:type="spellEnd"/>
+      <w:r>
+        <w:rPr>
+          <w:rFonts w:ascii="Times New Roman" w:hAnsi="Times New Roman" w:cs="Times New Roman"/>
+          <w:sz w:val="24"/>
+          <w:szCs w:val="24"/>
+        </w:rPr>
+        <w:t xml:space="preserve"> repo is intended to be published alongside our public with the following authors: </w:t>
+      </w:r>
+      <w:proofErr w:type="spellStart"/>
+      <w:r>
+        <w:rPr>
+          <w:rFonts w:ascii="Times New Roman" w:hAnsi="Times New Roman" w:cs="Times New Roman"/>
+          <w:sz w:val="24"/>
+          <w:szCs w:val="24"/>
+        </w:rPr>
+        <w:t>Gokay</w:t>
+      </w:r>
+      <w:proofErr w:type="spellEnd"/>
+      <w:r>
+        <w:rPr>
+          <w:rFonts w:ascii="Times New Roman" w:hAnsi="Times New Roman" w:cs="Times New Roman"/>
+          <w:sz w:val="24"/>
+          <w:szCs w:val="24"/>
+        </w:rPr>
+        <w:t xml:space="preserve"> </w:t>
+      </w:r>
+      <w:proofErr w:type="spellStart"/>
+      <w:r>
+        <w:rPr>
+          <w:rFonts w:ascii="Times New Roman" w:hAnsi="Times New Roman" w:cs="Times New Roman"/>
+          <w:sz w:val="24"/>
+          <w:szCs w:val="24"/>
+        </w:rPr>
+        <w:t>Yamankurt</w:t>
+      </w:r>
+      <w:proofErr w:type="spellEnd"/>
+      <w:r>
+        <w:rPr>
+          <w:rFonts w:ascii="Times New Roman" w:hAnsi="Times New Roman" w:cs="Times New Roman"/>
+          <w:sz w:val="24"/>
+          <w:szCs w:val="24"/>
+        </w:rPr>
+        <w:t xml:space="preserve">, Eric J. </w:t>
+      </w:r>
+      <w:proofErr w:type="spellStart"/>
+      <w:r>
+        <w:rPr>
+          <w:rFonts w:ascii="Times New Roman" w:hAnsi="Times New Roman" w:cs="Times New Roman"/>
+          <w:sz w:val="24"/>
+          <w:szCs w:val="24"/>
+        </w:rPr>
+        <w:t>Berns</w:t>
+      </w:r>
+      <w:proofErr w:type="spellEnd"/>
+      <w:r>
+        <w:rPr>
+          <w:rFonts w:ascii="Times New Roman" w:hAnsi="Times New Roman" w:cs="Times New Roman"/>
+          <w:sz w:val="24"/>
+          <w:szCs w:val="24"/>
+        </w:rPr>
+        <w:t xml:space="preserve">, Albert </w:t>
+      </w:r>
+      <w:proofErr w:type="spellStart"/>
+      <w:r>
+        <w:rPr>
+          <w:rFonts w:ascii="Times New Roman" w:hAnsi="Times New Roman" w:cs="Times New Roman"/>
+          <w:sz w:val="24"/>
+          <w:szCs w:val="24"/>
+        </w:rPr>
+        <w:t>Xue</w:t>
+      </w:r>
+      <w:proofErr w:type="spellEnd"/>
+      <w:r>
+        <w:rPr>
+          <w:rFonts w:ascii="Times New Roman" w:hAnsi="Times New Roman" w:cs="Times New Roman"/>
+          <w:sz w:val="24"/>
+          <w:szCs w:val="24"/>
+        </w:rPr>
+        <w:t xml:space="preserve">, Andrew Lee, Neda Bagheri, Milan </w:t>
+      </w:r>
+      <w:proofErr w:type="spellStart"/>
+      <w:r>
+        <w:rPr>
+          <w:rFonts w:ascii="Times New Roman" w:hAnsi="Times New Roman" w:cs="Times New Roman"/>
+          <w:sz w:val="24"/>
+          <w:szCs w:val="24"/>
+        </w:rPr>
+        <w:t>Mrksich</w:t>
+      </w:r>
+      <w:proofErr w:type="spellEnd"/>
+      <w:r>
+        <w:rPr>
+          <w:rFonts w:ascii="Times New Roman" w:hAnsi="Times New Roman" w:cs="Times New Roman"/>
+          <w:sz w:val="24"/>
+          <w:szCs w:val="24"/>
+        </w:rPr>
+        <w:t>, Chad A. Mirkin</w:t>
+      </w:r>
+      <w:r>
+        <w:rPr>
+          <w:rFonts w:ascii="Times New Roman" w:hAnsi="Times New Roman" w:cs="Times New Roman"/>
+          <w:sz w:val="24"/>
+          <w:szCs w:val="24"/>
+        </w:rPr>
+        <w:t>.</w:t>
+      </w:r>
+      <w:bookmarkStart w:id="0" w:name="_GoBack"/>
+      <w:bookmarkEnd w:id="0"/>
     </w:p>
     <w:p>
       <w:pPr>
@@ -517,8 +643,6 @@
         </w:rPr>
         <w:t>close the pop-up app window</w:t>
       </w:r>
-      <w:bookmarkStart w:id="0" w:name="_GoBack"/>
-      <w:bookmarkEnd w:id="0"/>
       <w:r>
         <w:rPr>
           <w:rFonts w:ascii="Times New Roman" w:hAnsi="Times New Roman" w:cs="Times New Roman"/>
@@ -577,7 +701,221 @@
           <w:sz w:val="24"/>
           <w:szCs w:val="24"/>
         </w:rPr>
-        <w:t xml:space="preserve">There are two ways to input data into the app.  One uses </w:t>
+        <w:t xml:space="preserve">File input is on the left.  “Choose data file” loads in the </w:t>
+      </w:r>
+    </w:p>
+    <w:p>
+      <w:pPr>
+        <w:spacing w:after="0" w:line="240" w:lineRule="auto"/>
+        <w:rPr>
+          <w:rFonts w:ascii="Times New Roman" w:hAnsi="Times New Roman" w:cs="Times New Roman"/>
+          <w:sz w:val="24"/>
+          <w:szCs w:val="24"/>
+        </w:rPr>
+      </w:pPr>
+    </w:p>
+    <w:p>
+      <w:pPr>
+        <w:spacing w:after="0" w:line="240" w:lineRule="auto"/>
+        <w:rPr>
+          <w:rFonts w:ascii="Times New Roman" w:hAnsi="Times New Roman" w:cs="Times New Roman"/>
+          <w:sz w:val="24"/>
+          <w:szCs w:val="24"/>
+        </w:rPr>
+      </w:pPr>
+      <w:r>
+        <w:rPr>
+          <w:rFonts w:ascii="Times New Roman" w:hAnsi="Times New Roman" w:cs="Times New Roman"/>
+          <w:sz w:val="24"/>
+          <w:szCs w:val="24"/>
+        </w:rPr>
+        <w:t xml:space="preserve">In the </w:t>
+      </w:r>
+      <w:r>
+        <w:rPr>
+          <w:rFonts w:ascii="Times New Roman" w:hAnsi="Times New Roman" w:cs="Times New Roman"/>
+          <w:sz w:val="24"/>
+          <w:szCs w:val="24"/>
+        </w:rPr>
+        <w:t xml:space="preserve">first method, look at the </w:t>
+      </w:r>
+      <w:r>
+        <w:rPr>
+          <w:rFonts w:ascii="Times New Roman" w:hAnsi="Times New Roman" w:cs="Times New Roman"/>
+          <w:sz w:val="24"/>
+          <w:szCs w:val="24"/>
+        </w:rPr>
+        <w:t>example_bubble_colors.csv</w:t>
+      </w:r>
+      <w:r>
+        <w:rPr>
+          <w:rFonts w:ascii="Times New Roman" w:hAnsi="Times New Roman" w:cs="Times New Roman"/>
+          <w:sz w:val="24"/>
+          <w:szCs w:val="24"/>
+        </w:rPr>
+        <w:t xml:space="preserve"> file.  T</w:t>
+      </w:r>
+      <w:r>
+        <w:rPr>
+          <w:rFonts w:ascii="Times New Roman" w:hAnsi="Times New Roman" w:cs="Times New Roman"/>
+          <w:sz w:val="24"/>
+          <w:szCs w:val="24"/>
+        </w:rPr>
+        <w:t xml:space="preserve">here are </w:t>
+      </w:r>
+      <w:r>
+        <w:rPr>
+          <w:rFonts w:ascii="Times New Roman" w:hAnsi="Times New Roman" w:cs="Times New Roman"/>
+          <w:sz w:val="24"/>
+          <w:szCs w:val="24"/>
+        </w:rPr>
+        <w:t>19 columns and 19 rows, each representing the X- and Z-positions in the GRKXZC array, respectively</w:t>
+      </w:r>
+      <w:r>
+        <w:rPr>
+          <w:rFonts w:ascii="Times New Roman" w:hAnsi="Times New Roman" w:cs="Times New Roman"/>
+          <w:sz w:val="24"/>
+          <w:szCs w:val="24"/>
+        </w:rPr>
+        <w:t xml:space="preserve">.  </w:t>
+      </w:r>
+      <w:r>
+        <w:rPr>
+          <w:rFonts w:ascii="Times New Roman" w:hAnsi="Times New Roman" w:cs="Times New Roman"/>
+          <w:sz w:val="24"/>
+          <w:szCs w:val="24"/>
+        </w:rPr>
+        <w:t>The example_bubble_sizes.csv file has the same format but defines the bubble sizes</w:t>
+      </w:r>
+      <w:r>
+        <w:rPr>
+          <w:rFonts w:ascii="Times New Roman" w:hAnsi="Times New Roman" w:cs="Times New Roman"/>
+          <w:sz w:val="24"/>
+          <w:szCs w:val="24"/>
+        </w:rPr>
+        <w:t xml:space="preserve">.  </w:t>
+      </w:r>
+      <w:r>
+        <w:rPr>
+          <w:rFonts w:ascii="Times New Roman" w:hAnsi="Times New Roman" w:cs="Times New Roman"/>
+          <w:sz w:val="24"/>
+          <w:szCs w:val="24"/>
+        </w:rPr>
+        <w:t xml:space="preserve">Both bubble size and bubble color should be normalized between 0 and 1, but the interface allows some tweaking of values for aesthetic reason.  </w:t>
+      </w:r>
+      <w:r>
+        <w:rPr>
+          <w:rFonts w:ascii="Times New Roman" w:hAnsi="Times New Roman" w:cs="Times New Roman"/>
+          <w:sz w:val="24"/>
+          <w:szCs w:val="24"/>
+        </w:rPr>
+        <w:t>This app can support any number of amino acid</w:t>
+      </w:r>
+      <w:r>
+        <w:rPr>
+          <w:rFonts w:ascii="Times New Roman" w:hAnsi="Times New Roman" w:cs="Times New Roman"/>
+          <w:sz w:val="24"/>
+          <w:szCs w:val="24"/>
+        </w:rPr>
+        <w:t>s</w:t>
+      </w:r>
+      <w:r>
+        <w:rPr>
+          <w:rFonts w:ascii="Times New Roman" w:hAnsi="Times New Roman" w:cs="Times New Roman"/>
+          <w:sz w:val="24"/>
+          <w:szCs w:val="24"/>
+        </w:rPr>
+        <w:t>.</w:t>
+      </w:r>
+      <w:r>
+        <w:rPr>
+          <w:rFonts w:ascii="Times New Roman" w:hAnsi="Times New Roman" w:cs="Times New Roman"/>
+          <w:sz w:val="24"/>
+          <w:szCs w:val="24"/>
+        </w:rPr>
+        <w:t xml:space="preserve">  For both the size and color files, the app requires a row and column to define the amino acid letters.</w:t>
+      </w:r>
+    </w:p>
+    <w:p>
+      <w:pPr>
+        <w:spacing w:after="0" w:line="240" w:lineRule="auto"/>
+        <w:rPr>
+          <w:rFonts w:ascii="Times New Roman" w:hAnsi="Times New Roman" w:cs="Times New Roman"/>
+          <w:sz w:val="24"/>
+          <w:szCs w:val="24"/>
+        </w:rPr>
+      </w:pPr>
+    </w:p>
+    <w:p>
+      <w:pPr>
+        <w:spacing w:after="0" w:line="240" w:lineRule="auto"/>
+        <w:rPr>
+          <w:rFonts w:ascii="Times New Roman" w:hAnsi="Times New Roman" w:cs="Times New Roman"/>
+          <w:sz w:val="24"/>
+          <w:szCs w:val="24"/>
+        </w:rPr>
+      </w:pPr>
+      <w:r>
+        <w:rPr>
+          <w:rFonts w:ascii="Times New Roman" w:hAnsi="Times New Roman" w:cs="Times New Roman"/>
+          <w:sz w:val="24"/>
+          <w:szCs w:val="24"/>
+        </w:rPr>
+        <w:t xml:space="preserve">The second method merges both bubble colors and sizes.  This style can be found in example_data_file.csv.  The first two columns must be color and size, followed by the amino acid letter for the two positions.  </w:t>
+      </w:r>
+      <w:r>
+        <w:rPr>
+          <w:rFonts w:ascii="Times New Roman" w:hAnsi="Times New Roman" w:cs="Times New Roman"/>
+          <w:sz w:val="24"/>
+          <w:szCs w:val="24"/>
+        </w:rPr>
+        <w:t xml:space="preserve">The first row will be ignored by the app, but is useful to input information for your reference.  </w:t>
+      </w:r>
+    </w:p>
+    <w:p>
+      <w:pPr>
+        <w:spacing w:after="0" w:line="240" w:lineRule="auto"/>
+        <w:rPr>
+          <w:rFonts w:ascii="Times New Roman" w:hAnsi="Times New Roman" w:cs="Times New Roman"/>
+          <w:sz w:val="24"/>
+          <w:szCs w:val="24"/>
+        </w:rPr>
+      </w:pPr>
+    </w:p>
+    <w:p>
+      <w:pPr>
+        <w:spacing w:after="0" w:line="240" w:lineRule="auto"/>
+        <w:rPr>
+          <w:rFonts w:ascii="Times New Roman" w:hAnsi="Times New Roman" w:cs="Times New Roman"/>
+          <w:sz w:val="24"/>
+          <w:szCs w:val="24"/>
+        </w:rPr>
+      </w:pPr>
+      <w:r>
+        <w:rPr>
+          <w:rFonts w:ascii="Times New Roman" w:hAnsi="Times New Roman" w:cs="Times New Roman"/>
+          <w:sz w:val="24"/>
+          <w:szCs w:val="24"/>
+        </w:rPr>
+        <w:t>**To be revised**</w:t>
+      </w:r>
+    </w:p>
+    <w:p>
+      <w:pPr>
+        <w:spacing w:after="0" w:line="240" w:lineRule="auto"/>
+        <w:rPr>
+          <w:rFonts w:ascii="Times New Roman" w:hAnsi="Times New Roman" w:cs="Times New Roman"/>
+          <w:sz w:val="24"/>
+          <w:szCs w:val="24"/>
+        </w:rPr>
+      </w:pPr>
+      <w:r>
+        <w:rPr>
+          <w:rFonts w:ascii="Times New Roman" w:hAnsi="Times New Roman" w:cs="Times New Roman"/>
+          <w:sz w:val="24"/>
+          <w:szCs w:val="24"/>
+        </w:rPr>
+        <w:t xml:space="preserve">Currently, the csv file must be located in the same folder as </w:t>
       </w:r>
       <w:proofErr w:type="spellStart"/>
       <w:r>
@@ -586,7 +924,7 @@
           <w:sz w:val="24"/>
           <w:szCs w:val="24"/>
         </w:rPr>
-        <w:t>bubble_colors</w:t>
+        <w:t>server.R</w:t>
       </w:r>
       <w:proofErr w:type="spellEnd"/>
       <w:r>
@@ -604,7 +942,7 @@
           <w:sz w:val="24"/>
           <w:szCs w:val="24"/>
         </w:rPr>
-        <w:t>bubble_sizes</w:t>
+        <w:t>ui.R</w:t>
       </w:r>
       <w:proofErr w:type="spellEnd"/>
       <w:r>
@@ -613,237 +951,15 @@
           <w:sz w:val="24"/>
           <w:szCs w:val="24"/>
         </w:rPr>
-        <w:t xml:space="preserve"> files while the second merges the two files into one</w:t>
-      </w:r>
-      <w:r>
-        <w:rPr>
-          <w:rFonts w:ascii="Times New Roman" w:hAnsi="Times New Roman" w:cs="Times New Roman"/>
-          <w:sz w:val="24"/>
-          <w:szCs w:val="24"/>
-        </w:rPr>
-        <w:t xml:space="preserve"> datafile</w:t>
-      </w:r>
-      <w:r>
-        <w:rPr>
-          <w:rFonts w:ascii="Times New Roman" w:hAnsi="Times New Roman" w:cs="Times New Roman"/>
-          <w:sz w:val="24"/>
-          <w:szCs w:val="24"/>
-        </w:rPr>
-        <w:t xml:space="preserve">.  Data files should be in .csv format which is easily converted using Excel under “save as”.  </w:t>
-      </w:r>
-    </w:p>
-    <w:p>
-      <w:pPr>
-        <w:spacing w:after="0" w:line="240" w:lineRule="auto"/>
-        <w:rPr>
-          <w:rFonts w:ascii="Times New Roman" w:hAnsi="Times New Roman" w:cs="Times New Roman"/>
-          <w:sz w:val="24"/>
-          <w:szCs w:val="24"/>
-        </w:rPr>
-      </w:pPr>
-    </w:p>
-    <w:p>
-      <w:pPr>
-        <w:spacing w:after="0" w:line="240" w:lineRule="auto"/>
-        <w:rPr>
-          <w:rFonts w:ascii="Times New Roman" w:hAnsi="Times New Roman" w:cs="Times New Roman"/>
-          <w:sz w:val="24"/>
-          <w:szCs w:val="24"/>
-        </w:rPr>
-      </w:pPr>
-      <w:r>
-        <w:rPr>
-          <w:rFonts w:ascii="Times New Roman" w:hAnsi="Times New Roman" w:cs="Times New Roman"/>
-          <w:sz w:val="24"/>
-          <w:szCs w:val="24"/>
-        </w:rPr>
-        <w:t xml:space="preserve">In the </w:t>
-      </w:r>
-      <w:r>
-        <w:rPr>
-          <w:rFonts w:ascii="Times New Roman" w:hAnsi="Times New Roman" w:cs="Times New Roman"/>
-          <w:sz w:val="24"/>
-          <w:szCs w:val="24"/>
-        </w:rPr>
-        <w:t xml:space="preserve">first method, look at the </w:t>
-      </w:r>
-      <w:r>
-        <w:rPr>
-          <w:rFonts w:ascii="Times New Roman" w:hAnsi="Times New Roman" w:cs="Times New Roman"/>
-          <w:sz w:val="24"/>
-          <w:szCs w:val="24"/>
-        </w:rPr>
-        <w:t>example_bubble_colors.csv</w:t>
-      </w:r>
-      <w:r>
-        <w:rPr>
-          <w:rFonts w:ascii="Times New Roman" w:hAnsi="Times New Roman" w:cs="Times New Roman"/>
-          <w:sz w:val="24"/>
-          <w:szCs w:val="24"/>
-        </w:rPr>
-        <w:t xml:space="preserve"> file.  T</w:t>
-      </w:r>
-      <w:r>
-        <w:rPr>
-          <w:rFonts w:ascii="Times New Roman" w:hAnsi="Times New Roman" w:cs="Times New Roman"/>
-          <w:sz w:val="24"/>
-          <w:szCs w:val="24"/>
-        </w:rPr>
-        <w:t xml:space="preserve">here are </w:t>
-      </w:r>
-      <w:r>
-        <w:rPr>
-          <w:rFonts w:ascii="Times New Roman" w:hAnsi="Times New Roman" w:cs="Times New Roman"/>
-          <w:sz w:val="24"/>
-          <w:szCs w:val="24"/>
-        </w:rPr>
-        <w:t>19 columns and 19 rows, each representing the X- and Z-positions in the GRKXZC array, respectively</w:t>
-      </w:r>
-      <w:r>
-        <w:rPr>
-          <w:rFonts w:ascii="Times New Roman" w:hAnsi="Times New Roman" w:cs="Times New Roman"/>
-          <w:sz w:val="24"/>
-          <w:szCs w:val="24"/>
-        </w:rPr>
-        <w:t xml:space="preserve">.  </w:t>
-      </w:r>
-      <w:r>
-        <w:rPr>
-          <w:rFonts w:ascii="Times New Roman" w:hAnsi="Times New Roman" w:cs="Times New Roman"/>
-          <w:sz w:val="24"/>
-          <w:szCs w:val="24"/>
-        </w:rPr>
-        <w:t>The example_bubble_sizes.csv file has the same format but defines the bubble sizes</w:t>
-      </w:r>
-      <w:r>
-        <w:rPr>
-          <w:rFonts w:ascii="Times New Roman" w:hAnsi="Times New Roman" w:cs="Times New Roman"/>
-          <w:sz w:val="24"/>
-          <w:szCs w:val="24"/>
-        </w:rPr>
-        <w:t xml:space="preserve">.  </w:t>
-      </w:r>
-      <w:r>
-        <w:rPr>
-          <w:rFonts w:ascii="Times New Roman" w:hAnsi="Times New Roman" w:cs="Times New Roman"/>
-          <w:sz w:val="24"/>
-          <w:szCs w:val="24"/>
-        </w:rPr>
-        <w:t xml:space="preserve">Both bubble size and bubble color should be normalized between 0 and 1, but the interface allows some tweaking of values for aesthetic reason.  </w:t>
-      </w:r>
-      <w:r>
-        <w:rPr>
-          <w:rFonts w:ascii="Times New Roman" w:hAnsi="Times New Roman" w:cs="Times New Roman"/>
-          <w:sz w:val="24"/>
-          <w:szCs w:val="24"/>
-        </w:rPr>
-        <w:t>This app can support any number of amino acid</w:t>
-      </w:r>
-      <w:r>
-        <w:rPr>
-          <w:rFonts w:ascii="Times New Roman" w:hAnsi="Times New Roman" w:cs="Times New Roman"/>
-          <w:sz w:val="24"/>
-          <w:szCs w:val="24"/>
-        </w:rPr>
-        <w:t>s</w:t>
-      </w:r>
-      <w:r>
-        <w:rPr>
-          <w:rFonts w:ascii="Times New Roman" w:hAnsi="Times New Roman" w:cs="Times New Roman"/>
-          <w:sz w:val="24"/>
-          <w:szCs w:val="24"/>
-        </w:rPr>
-        <w:t>.</w:t>
-      </w:r>
-      <w:r>
-        <w:rPr>
-          <w:rFonts w:ascii="Times New Roman" w:hAnsi="Times New Roman" w:cs="Times New Roman"/>
-          <w:sz w:val="24"/>
-          <w:szCs w:val="24"/>
-        </w:rPr>
-        <w:t xml:space="preserve">  For both the size and color files, the app requires a row and column to define the amino acid letters.</w:t>
-      </w:r>
-    </w:p>
-    <w:p>
-      <w:pPr>
-        <w:spacing w:after="0" w:line="240" w:lineRule="auto"/>
-        <w:rPr>
-          <w:rFonts w:ascii="Times New Roman" w:hAnsi="Times New Roman" w:cs="Times New Roman"/>
-          <w:sz w:val="24"/>
-          <w:szCs w:val="24"/>
-        </w:rPr>
-      </w:pPr>
-    </w:p>
-    <w:p>
-      <w:pPr>
-        <w:spacing w:after="0" w:line="240" w:lineRule="auto"/>
-        <w:rPr>
-          <w:rFonts w:ascii="Times New Roman" w:hAnsi="Times New Roman" w:cs="Times New Roman"/>
-          <w:sz w:val="24"/>
-          <w:szCs w:val="24"/>
-        </w:rPr>
-      </w:pPr>
-      <w:r>
-        <w:rPr>
-          <w:rFonts w:ascii="Times New Roman" w:hAnsi="Times New Roman" w:cs="Times New Roman"/>
-          <w:sz w:val="24"/>
-          <w:szCs w:val="24"/>
-        </w:rPr>
-        <w:t xml:space="preserve">The second method merges both bubble colors and sizes.  This style can be found in example_data_file.csv.  The first two columns must be color and size, followed by the amino acid letter for the two positions.  </w:t>
-      </w:r>
-      <w:r>
-        <w:rPr>
-          <w:rFonts w:ascii="Times New Roman" w:hAnsi="Times New Roman" w:cs="Times New Roman"/>
-          <w:sz w:val="24"/>
-          <w:szCs w:val="24"/>
-        </w:rPr>
-        <w:t xml:space="preserve">The first row will be ignored by the app, but is useful to input information for your reference.  </w:t>
-      </w:r>
-    </w:p>
-    <w:p>
-      <w:pPr>
-        <w:spacing w:after="0" w:line="240" w:lineRule="auto"/>
-        <w:rPr>
-          <w:rFonts w:ascii="Times New Roman" w:hAnsi="Times New Roman" w:cs="Times New Roman"/>
-          <w:sz w:val="24"/>
-          <w:szCs w:val="24"/>
-        </w:rPr>
-      </w:pPr>
-    </w:p>
-    <w:p>
-      <w:pPr>
-        <w:spacing w:after="0" w:line="240" w:lineRule="auto"/>
-        <w:rPr>
-          <w:rFonts w:ascii="Times New Roman" w:hAnsi="Times New Roman" w:cs="Times New Roman"/>
-          <w:sz w:val="24"/>
-          <w:szCs w:val="24"/>
-        </w:rPr>
-      </w:pPr>
-      <w:r>
-        <w:rPr>
-          <w:rFonts w:ascii="Times New Roman" w:hAnsi="Times New Roman" w:cs="Times New Roman"/>
-          <w:sz w:val="24"/>
-          <w:szCs w:val="24"/>
-        </w:rPr>
-        <w:t>**To be revised**</w:t>
-      </w:r>
-    </w:p>
-    <w:p>
-      <w:pPr>
-        <w:spacing w:after="0" w:line="240" w:lineRule="auto"/>
-        <w:rPr>
-          <w:rFonts w:ascii="Times New Roman" w:hAnsi="Times New Roman" w:cs="Times New Roman"/>
-          <w:sz w:val="24"/>
-          <w:szCs w:val="24"/>
-        </w:rPr>
-      </w:pPr>
-      <w:r>
-        <w:rPr>
-          <w:rFonts w:ascii="Times New Roman" w:hAnsi="Times New Roman" w:cs="Times New Roman"/>
-          <w:sz w:val="24"/>
-          <w:szCs w:val="24"/>
-        </w:rPr>
-        <w:t xml:space="preserve">Currently, the csv file must be located in the same folder as </w:t>
+        <w:t xml:space="preserve">.  This is due to differences in how computers handle file directories.  </w:t>
+      </w:r>
+      <w:r>
+        <w:rPr>
+          <w:rFonts w:ascii="Times New Roman" w:hAnsi="Times New Roman" w:cs="Times New Roman"/>
+          <w:sz w:val="24"/>
+          <w:szCs w:val="24"/>
+        </w:rPr>
+        <w:t xml:space="preserve">Similarly, the output file name should also print out to the same folder as </w:t>
       </w:r>
       <w:proofErr w:type="spellStart"/>
       <w:r>
@@ -861,50 +977,6 @@
           <w:sz w:val="24"/>
           <w:szCs w:val="24"/>
         </w:rPr>
-        <w:t xml:space="preserve"> and </w:t>
-      </w:r>
-      <w:proofErr w:type="spellStart"/>
-      <w:r>
-        <w:rPr>
-          <w:rFonts w:ascii="Times New Roman" w:hAnsi="Times New Roman" w:cs="Times New Roman"/>
-          <w:sz w:val="24"/>
-          <w:szCs w:val="24"/>
-        </w:rPr>
-        <w:t>ui.R</w:t>
-      </w:r>
-      <w:proofErr w:type="spellEnd"/>
-      <w:r>
-        <w:rPr>
-          <w:rFonts w:ascii="Times New Roman" w:hAnsi="Times New Roman" w:cs="Times New Roman"/>
-          <w:sz w:val="24"/>
-          <w:szCs w:val="24"/>
-        </w:rPr>
-        <w:t xml:space="preserve">.  This is due to differences in how computers handle file directories.  </w:t>
-      </w:r>
-      <w:r>
-        <w:rPr>
-          <w:rFonts w:ascii="Times New Roman" w:hAnsi="Times New Roman" w:cs="Times New Roman"/>
-          <w:sz w:val="24"/>
-          <w:szCs w:val="24"/>
-        </w:rPr>
-        <w:t xml:space="preserve">Similarly, the output file name should also print out to the same folder as </w:t>
-      </w:r>
-      <w:proofErr w:type="spellStart"/>
-      <w:r>
-        <w:rPr>
-          <w:rFonts w:ascii="Times New Roman" w:hAnsi="Times New Roman" w:cs="Times New Roman"/>
-          <w:sz w:val="24"/>
-          <w:szCs w:val="24"/>
-        </w:rPr>
-        <w:t>server.R</w:t>
-      </w:r>
-      <w:proofErr w:type="spellEnd"/>
-      <w:r>
-        <w:rPr>
-          <w:rFonts w:ascii="Times New Roman" w:hAnsi="Times New Roman" w:cs="Times New Roman"/>
-          <w:sz w:val="24"/>
-          <w:szCs w:val="24"/>
-        </w:rPr>
         <w:t>, and you will have to manually move them from there.</w:t>
       </w:r>
     </w:p>
@@ -933,7 +1005,6 @@
           <w:sz w:val="24"/>
           <w:szCs w:val="24"/>
         </w:rPr>
-        <w:lastRenderedPageBreak/>
         <w:t>The “Choose output file name” will specify the names of the table/figure, should you choose to make them.  It is set to “</w:t>
       </w:r>
       <w:proofErr w:type="spellStart"/>
@@ -2251,7 +2322,7 @@
 </file>
 
 <file path=customXml/itemProps1.xml><?xml version="1.0" encoding="utf-8"?>
-<ds:datastoreItem xmlns:ds="http://schemas.openxmlformats.org/officeDocument/2006/customXml" ds:itemID="{86F3B8D5-6B62-4D51-A5FB-E586617A794E}">
+<ds:datastoreItem xmlns:ds="http://schemas.openxmlformats.org/officeDocument/2006/customXml" ds:itemID="{681D971F-1F1D-48A4-BD10-52096D93C64D}">
   <ds:schemaRefs>
     <ds:schemaRef ds:uri="http://schemas.openxmlformats.org/officeDocument/2006/bibliography"/>
   </ds:schemaRefs>

</xml_diff>

<commit_message>
Tiny update to readme
</commit_message>
<xml_diff>
--- a/readme.docx
+++ b/readme.docx
@@ -152,7 +152,23 @@
           <w:sz w:val="24"/>
           <w:szCs w:val="24"/>
         </w:rPr>
-        <w:t xml:space="preserve"> repo is intended to be published alongside our public with the following authors: </w:t>
+        <w:t xml:space="preserve"> repo is intended to be published alongside our </w:t>
+      </w:r>
+      <w:r>
+        <w:rPr>
+          <w:rFonts w:ascii="Times New Roman" w:hAnsi="Times New Roman" w:cs="Times New Roman"/>
+          <w:sz w:val="24"/>
+          <w:szCs w:val="24"/>
+        </w:rPr>
+        <w:t>manuscript</w:t>
+      </w:r>
+      <w:r>
+        <w:rPr>
+          <w:rFonts w:ascii="Times New Roman" w:hAnsi="Times New Roman" w:cs="Times New Roman"/>
+          <w:sz w:val="24"/>
+          <w:szCs w:val="24"/>
+        </w:rPr>
+        <w:t xml:space="preserve"> with the following authors: </w:t>
       </w:r>
       <w:proofErr w:type="spellStart"/>
       <w:r>
@@ -242,8 +258,18 @@
           <w:sz w:val="24"/>
           <w:szCs w:val="24"/>
         </w:rPr>
-        <w:t>, Chad A. Mirkin</w:t>
-      </w:r>
+        <w:t xml:space="preserve">, Chad A. </w:t>
+      </w:r>
+      <w:proofErr w:type="spellStart"/>
+      <w:r>
+        <w:rPr>
+          <w:rFonts w:ascii="Times New Roman" w:hAnsi="Times New Roman" w:cs="Times New Roman"/>
+          <w:sz w:val="24"/>
+          <w:szCs w:val="24"/>
+        </w:rPr>
+        <w:t>Mirkin</w:t>
+      </w:r>
+      <w:proofErr w:type="spellEnd"/>
       <w:r>
         <w:rPr>
           <w:rFonts w:ascii="Times New Roman" w:hAnsi="Times New Roman" w:cs="Times New Roman"/>
@@ -252,8 +278,6 @@
         </w:rPr>
         <w:t>.</w:t>
       </w:r>
-      <w:bookmarkStart w:id="0" w:name="_GoBack"/>
-      <w:bookmarkEnd w:id="0"/>
     </w:p>
     <w:p>
       <w:pPr>
@@ -1313,25 +1337,75 @@
           <w:sz w:val="24"/>
           <w:szCs w:val="24"/>
         </w:rPr>
-        <w:t>This app was created by Albert Xue of the Bagheri Lab at Northwestern University.</w:t>
-      </w:r>
-    </w:p>
-    <w:p>
-      <w:pPr>
-        <w:spacing w:after="0" w:line="240" w:lineRule="auto"/>
-        <w:rPr>
-          <w:rFonts w:ascii="Times New Roman" w:hAnsi="Times New Roman" w:cs="Times New Roman"/>
-          <w:sz w:val="24"/>
-          <w:szCs w:val="24"/>
-        </w:rPr>
-      </w:pPr>
-      <w:r>
-        <w:rPr>
-          <w:rFonts w:ascii="Times New Roman" w:hAnsi="Times New Roman" w:cs="Times New Roman"/>
-          <w:sz w:val="24"/>
-          <w:szCs w:val="24"/>
-        </w:rPr>
-        <w:t>Version 0.1 updated on 02/06/17</w:t>
+        <w:t>This app was created by Albert X</w:t>
+      </w:r>
+      <w:bookmarkStart w:id="0" w:name="_GoBack"/>
+      <w:bookmarkEnd w:id="0"/>
+      <w:r>
+        <w:rPr>
+          <w:rFonts w:ascii="Times New Roman" w:hAnsi="Times New Roman" w:cs="Times New Roman"/>
+          <w:sz w:val="24"/>
+          <w:szCs w:val="24"/>
+        </w:rPr>
+        <w:t>ue of the Bagheri Lab at Northwestern University.</w:t>
+      </w:r>
+    </w:p>
+    <w:p>
+      <w:pPr>
+        <w:spacing w:after="0" w:line="240" w:lineRule="auto"/>
+        <w:rPr>
+          <w:rFonts w:ascii="Times New Roman" w:hAnsi="Times New Roman" w:cs="Times New Roman"/>
+          <w:sz w:val="24"/>
+          <w:szCs w:val="24"/>
+        </w:rPr>
+      </w:pPr>
+      <w:r>
+        <w:rPr>
+          <w:rFonts w:ascii="Times New Roman" w:hAnsi="Times New Roman" w:cs="Times New Roman"/>
+          <w:sz w:val="24"/>
+          <w:szCs w:val="24"/>
+        </w:rPr>
+        <w:t>Version 0.1 updated on 0</w:t>
+      </w:r>
+      <w:r>
+        <w:rPr>
+          <w:rFonts w:ascii="Times New Roman" w:hAnsi="Times New Roman" w:cs="Times New Roman"/>
+          <w:sz w:val="24"/>
+          <w:szCs w:val="24"/>
+        </w:rPr>
+        <w:t>4</w:t>
+      </w:r>
+      <w:r>
+        <w:rPr>
+          <w:rFonts w:ascii="Times New Roman" w:hAnsi="Times New Roman" w:cs="Times New Roman"/>
+          <w:sz w:val="24"/>
+          <w:szCs w:val="24"/>
+        </w:rPr>
+        <w:t>/</w:t>
+      </w:r>
+      <w:r>
+        <w:rPr>
+          <w:rFonts w:ascii="Times New Roman" w:hAnsi="Times New Roman" w:cs="Times New Roman"/>
+          <w:sz w:val="24"/>
+          <w:szCs w:val="24"/>
+        </w:rPr>
+        <w:t>27</w:t>
+      </w:r>
+      <w:r>
+        <w:rPr>
+          <w:rFonts w:ascii="Times New Roman" w:hAnsi="Times New Roman" w:cs="Times New Roman"/>
+          <w:sz w:val="24"/>
+          <w:szCs w:val="24"/>
+        </w:rPr>
+        <w:t>/1</w:t>
+      </w:r>
+      <w:r>
+        <w:rPr>
+          <w:rFonts w:ascii="Times New Roman" w:hAnsi="Times New Roman" w:cs="Times New Roman"/>
+          <w:sz w:val="24"/>
+          <w:szCs w:val="24"/>
+        </w:rPr>
+        <w:t>8</w:t>
       </w:r>
     </w:p>
     <w:p>
@@ -2322,7 +2396,7 @@
 </file>
 
 <file path=customXml/itemProps1.xml><?xml version="1.0" encoding="utf-8"?>
-<ds:datastoreItem xmlns:ds="http://schemas.openxmlformats.org/officeDocument/2006/customXml" ds:itemID="{681D971F-1F1D-48A4-BD10-52096D93C64D}">
+<ds:datastoreItem xmlns:ds="http://schemas.openxmlformats.org/officeDocument/2006/customXml" ds:itemID="{47F70C0A-2992-4E73-9659-154ACF536C33}">
   <ds:schemaRefs>
     <ds:schemaRef ds:uri="http://schemas.openxmlformats.org/officeDocument/2006/bibliography"/>
   </ds:schemaRefs>

</xml_diff>

<commit_message>
Big update to readme to explain how the whole thing works
</commit_message>
<xml_diff>
--- a/readme.docx
+++ b/readme.docx
@@ -28,7 +28,7 @@
           <w:sz w:val="28"/>
           <w:szCs w:val="24"/>
         </w:rPr>
-        <w:t>authorship</w:t>
+        <w:t>development</w:t>
       </w:r>
     </w:p>
     <w:p>
@@ -277,6 +277,14 @@
           <w:szCs w:val="24"/>
         </w:rPr>
         <w:t>.</w:t>
+      </w:r>
+      <w:r>
+        <w:rPr>
+          <w:rFonts w:ascii="Times New Roman" w:hAnsi="Times New Roman" w:cs="Times New Roman"/>
+          <w:sz w:val="24"/>
+          <w:szCs w:val="24"/>
+        </w:rPr>
+        <w:t xml:space="preserve">  As of the last readme update, this work was submitted to Nature Nano.</w:t>
       </w:r>
     </w:p>
     <w:p>
@@ -434,7 +442,47 @@
           <w:sz w:val="24"/>
           <w:szCs w:val="24"/>
         </w:rPr>
-        <w:t xml:space="preserve">This allows viewing of complicated relationships amongst many variables.  </w:t>
+        <w:t xml:space="preserve">I highly suggest viewing this pdf to understand what’s going on.  </w:t>
+      </w:r>
+      <w:r>
+        <w:rPr>
+          <w:rFonts w:ascii="Times New Roman" w:hAnsi="Times New Roman" w:cs="Times New Roman"/>
+          <w:sz w:val="24"/>
+          <w:szCs w:val="24"/>
+        </w:rPr>
+        <w:t xml:space="preserve">This allows viewing of complicated </w:t>
+      </w:r>
+      <w:r>
+        <w:rPr>
+          <w:rFonts w:ascii="Times New Roman" w:hAnsi="Times New Roman" w:cs="Times New Roman"/>
+          <w:sz w:val="24"/>
+          <w:szCs w:val="24"/>
+        </w:rPr>
+        <w:t xml:space="preserve">relationships </w:t>
+      </w:r>
+      <w:r>
+        <w:rPr>
+          <w:rFonts w:ascii="Times New Roman" w:hAnsi="Times New Roman" w:cs="Times New Roman"/>
+          <w:sz w:val="24"/>
+          <w:szCs w:val="24"/>
+        </w:rPr>
+        <w:t>between multiple explanatory variables and a single response variable</w:t>
+      </w:r>
+      <w:r>
+        <w:rPr>
+          <w:rFonts w:ascii="Times New Roman" w:hAnsi="Times New Roman" w:cs="Times New Roman"/>
+          <w:sz w:val="24"/>
+          <w:szCs w:val="24"/>
+        </w:rPr>
+        <w:t xml:space="preserve">.  </w:t>
+      </w:r>
+      <w:r>
+        <w:rPr>
+          <w:rFonts w:ascii="Times New Roman" w:hAnsi="Times New Roman" w:cs="Times New Roman"/>
+          <w:sz w:val="24"/>
+          <w:szCs w:val="24"/>
+        </w:rPr>
+        <w:t xml:space="preserve">In other words, this app visualizes how different explanatory variables affect the response variable.  </w:t>
       </w:r>
       <w:r>
         <w:rPr>
@@ -458,7 +506,23 @@
           <w:sz w:val="24"/>
           <w:szCs w:val="24"/>
         </w:rPr>
-        <w:t>the data needs to be discrete or categorical and continuous values will not work properly</w:t>
+        <w:t>the</w:t>
+      </w:r>
+      <w:r>
+        <w:rPr>
+          <w:rFonts w:ascii="Times New Roman" w:hAnsi="Times New Roman" w:cs="Times New Roman"/>
+          <w:sz w:val="24"/>
+          <w:szCs w:val="24"/>
+        </w:rPr>
+        <w:t xml:space="preserve"> explanatory variables must</w:t>
+      </w:r>
+      <w:r>
+        <w:rPr>
+          <w:rFonts w:ascii="Times New Roman" w:hAnsi="Times New Roman" w:cs="Times New Roman"/>
+          <w:sz w:val="24"/>
+          <w:szCs w:val="24"/>
+        </w:rPr>
+        <w:t xml:space="preserve"> be discrete or categorical and continuous values will not work properly</w:t>
       </w:r>
       <w:r>
         <w:rPr>
@@ -502,7 +566,23 @@
           <w:sz w:val="24"/>
           <w:szCs w:val="24"/>
         </w:rPr>
-        <w:t xml:space="preserve">This app is interactive meaning any change you make on the front should immediately update on the user interface.  If you make a change that breaks the code/figure, you can either reload the app (losing all progress) or revert the change. </w:t>
+        <w:t>This app is interactive meaning any change you make on the front should immediately update on the user interface</w:t>
+      </w:r>
+      <w:r>
+        <w:rPr>
+          <w:rFonts w:ascii="Times New Roman" w:hAnsi="Times New Roman" w:cs="Times New Roman"/>
+          <w:sz w:val="24"/>
+          <w:szCs w:val="24"/>
+        </w:rPr>
+        <w:t>, allowing real-time feedback on tuning parameters</w:t>
+      </w:r>
+      <w:r>
+        <w:rPr>
+          <w:rFonts w:ascii="Times New Roman" w:hAnsi="Times New Roman" w:cs="Times New Roman"/>
+          <w:sz w:val="24"/>
+          <w:szCs w:val="24"/>
+        </w:rPr>
+        <w:t xml:space="preserve">.  If you make a change that breaks the code/figure, you can either reload the app (losing all progress) or revert the change. </w:t>
       </w:r>
     </w:p>
     <w:p>
@@ -649,6 +729,32 @@
           <w:sz w:val="24"/>
           <w:szCs w:val="24"/>
         </w:rPr>
+        <w:t xml:space="preserve">; right click and try “run with </w:t>
+      </w:r>
+      <w:proofErr w:type="spellStart"/>
+      <w:r>
+        <w:rPr>
+          <w:rFonts w:ascii="Times New Roman" w:hAnsi="Times New Roman" w:cs="Times New Roman"/>
+          <w:sz w:val="24"/>
+          <w:szCs w:val="24"/>
+        </w:rPr>
+        <w:t>Rstudio</w:t>
+      </w:r>
+      <w:proofErr w:type="spellEnd"/>
+      <w:r>
+        <w:rPr>
+          <w:rFonts w:ascii="Times New Roman" w:hAnsi="Times New Roman" w:cs="Times New Roman"/>
+          <w:sz w:val="24"/>
+          <w:szCs w:val="24"/>
+        </w:rPr>
+        <w:t>”</w:t>
+      </w:r>
+      <w:r>
+        <w:rPr>
+          <w:rFonts w:ascii="Times New Roman" w:hAnsi="Times New Roman" w:cs="Times New Roman"/>
+          <w:sz w:val="24"/>
+          <w:szCs w:val="24"/>
+        </w:rPr>
         <w:t>)</w:t>
       </w:r>
       <w:r>
@@ -657,7 +763,7 @@
           <w:sz w:val="24"/>
           <w:szCs w:val="24"/>
         </w:rPr>
-        <w:t xml:space="preserve">.  Press Ctrl-Shift-Enter to run the app and a user interface should pop up.  To exit or restart the app, simply </w:t>
+        <w:t xml:space="preserve">.  Press Ctrl-Shift-Enter to run the app and a user interface should pop up.  To exit the app, simply </w:t>
       </w:r>
       <w:r>
         <w:rPr>
@@ -675,6 +781,16 @@
         </w:rPr>
         <w:t>.</w:t>
       </w:r>
+    </w:p>
+    <w:p>
+      <w:pPr>
+        <w:spacing w:after="0" w:line="240" w:lineRule="auto"/>
+        <w:rPr>
+          <w:rFonts w:ascii="Times New Roman" w:hAnsi="Times New Roman" w:cs="Times New Roman"/>
+          <w:sz w:val="24"/>
+          <w:szCs w:val="24"/>
+        </w:rPr>
+      </w:pPr>
     </w:p>
     <w:p>
       <w:pPr>
@@ -688,6 +804,124 @@
           <w:szCs w:val="24"/>
         </w:rPr>
       </w:pPr>
+      <w:r>
+        <w:rPr>
+          <w:rFonts w:ascii="Times New Roman" w:hAnsi="Times New Roman" w:cs="Times New Roman"/>
+          <w:sz w:val="28"/>
+          <w:szCs w:val="24"/>
+        </w:rPr>
+        <w:t>Example data introduction</w:t>
+      </w:r>
+    </w:p>
+    <w:p>
+      <w:pPr>
+        <w:spacing w:after="0" w:line="240" w:lineRule="auto"/>
+        <w:rPr>
+          <w:rFonts w:ascii="Times New Roman" w:hAnsi="Times New Roman" w:cs="Times New Roman"/>
+          <w:sz w:val="24"/>
+          <w:szCs w:val="24"/>
+        </w:rPr>
+      </w:pPr>
+      <w:r>
+        <w:rPr>
+          <w:rFonts w:ascii="Times New Roman" w:hAnsi="Times New Roman" w:cs="Times New Roman"/>
+          <w:sz w:val="24"/>
+          <w:szCs w:val="24"/>
+        </w:rPr>
+        <w:t xml:space="preserve">The example data comes from a spherical nucleic acid (SNA) dataset created by the </w:t>
+      </w:r>
+      <w:proofErr w:type="spellStart"/>
+      <w:r>
+        <w:rPr>
+          <w:rFonts w:ascii="Times New Roman" w:hAnsi="Times New Roman" w:cs="Times New Roman"/>
+          <w:sz w:val="24"/>
+          <w:szCs w:val="24"/>
+        </w:rPr>
+        <w:t>Mirkin</w:t>
+      </w:r>
+      <w:proofErr w:type="spellEnd"/>
+      <w:r>
+        <w:rPr>
+          <w:rFonts w:ascii="Times New Roman" w:hAnsi="Times New Roman" w:cs="Times New Roman"/>
+          <w:sz w:val="24"/>
+          <w:szCs w:val="24"/>
+        </w:rPr>
+        <w:t xml:space="preserve"> and </w:t>
+      </w:r>
+      <w:proofErr w:type="spellStart"/>
+      <w:r>
+        <w:rPr>
+          <w:rFonts w:ascii="Times New Roman" w:hAnsi="Times New Roman" w:cs="Times New Roman"/>
+          <w:sz w:val="24"/>
+          <w:szCs w:val="24"/>
+        </w:rPr>
+        <w:t>Mrksich</w:t>
+      </w:r>
+      <w:proofErr w:type="spellEnd"/>
+      <w:r>
+        <w:rPr>
+          <w:rFonts w:ascii="Times New Roman" w:hAnsi="Times New Roman" w:cs="Times New Roman"/>
+          <w:sz w:val="24"/>
+          <w:szCs w:val="24"/>
+        </w:rPr>
+        <w:t xml:space="preserve"> labs.  The dataset was created to explore how SNAs can modify an immune system to retarget and attack a cancerous tumor.  SNAs have millions of possible designs, so this experiment tested how different designs affect immune response.  The experiment measured a macrophage’s immune response (measured by a response variable called SEAP) </w:t>
+      </w:r>
+      <w:r>
+        <w:rPr>
+          <w:rFonts w:ascii="Times New Roman" w:hAnsi="Times New Roman" w:cs="Times New Roman"/>
+          <w:sz w:val="24"/>
+          <w:szCs w:val="24"/>
+        </w:rPr>
+        <w:t>when exposed to</w:t>
+      </w:r>
+      <w:r>
+        <w:rPr>
+          <w:rFonts w:ascii="Times New Roman" w:hAnsi="Times New Roman" w:cs="Times New Roman"/>
+          <w:sz w:val="24"/>
+          <w:szCs w:val="24"/>
+        </w:rPr>
+        <w:t xml:space="preserve"> SNA nanoparticles with different experimental designs (grouped together and called the explanatory variables).  </w:t>
+      </w:r>
+      <w:r>
+        <w:rPr>
+          <w:rFonts w:ascii="Times New Roman" w:hAnsi="Times New Roman" w:cs="Times New Roman"/>
+          <w:sz w:val="24"/>
+          <w:szCs w:val="24"/>
+        </w:rPr>
+        <w:t>Higher response values correspond to higher immune activations and there are eight explanatory variables such as nanoparticle size or lipid type.  The goal of this app is simply to visualize the different explanatory variables and their collective effect upon immune activation.</w:t>
+      </w:r>
+    </w:p>
+    <w:p>
+      <w:pPr>
+        <w:spacing w:after="0" w:line="240" w:lineRule="auto"/>
+        <w:rPr>
+          <w:rFonts w:ascii="Times New Roman" w:hAnsi="Times New Roman" w:cs="Times New Roman"/>
+          <w:sz w:val="28"/>
+          <w:szCs w:val="24"/>
+        </w:rPr>
+      </w:pPr>
+    </w:p>
+    <w:p>
+      <w:pPr>
+        <w:pBdr>
+          <w:top w:val="single" w:sz="6" w:space="1" w:color="auto"/>
+          <w:bottom w:val="single" w:sz="6" w:space="1" w:color="auto"/>
+        </w:pBdr>
+        <w:spacing w:after="0" w:line="240" w:lineRule="auto"/>
+        <w:rPr>
+          <w:rFonts w:ascii="Times New Roman" w:hAnsi="Times New Roman" w:cs="Times New Roman"/>
+          <w:sz w:val="28"/>
+          <w:szCs w:val="24"/>
+        </w:rPr>
+      </w:pPr>
+      <w:r>
+        <w:rPr>
+          <w:rFonts w:ascii="Times New Roman" w:hAnsi="Times New Roman" w:cs="Times New Roman"/>
+          <w:sz w:val="28"/>
+          <w:szCs w:val="24"/>
+        </w:rPr>
+        <w:t>UI panel explanations</w:t>
+      </w:r>
     </w:p>
     <w:p>
       <w:pPr>
@@ -697,151 +931,25 @@
         <w:spacing w:after="0" w:line="240" w:lineRule="auto"/>
         <w:rPr>
           <w:rFonts w:ascii="Times New Roman" w:hAnsi="Times New Roman" w:cs="Times New Roman"/>
-          <w:sz w:val="28"/>
-          <w:szCs w:val="24"/>
-        </w:rPr>
-      </w:pPr>
-      <w:r>
-        <w:rPr>
-          <w:rFonts w:ascii="Times New Roman" w:hAnsi="Times New Roman" w:cs="Times New Roman"/>
-          <w:sz w:val="28"/>
-          <w:szCs w:val="24"/>
-        </w:rPr>
-        <w:t>File Inputs and Outputs</w:t>
-      </w:r>
-    </w:p>
-    <w:p>
-      <w:pPr>
-        <w:spacing w:after="0" w:line="240" w:lineRule="auto"/>
-        <w:rPr>
-          <w:rFonts w:ascii="Times New Roman" w:hAnsi="Times New Roman" w:cs="Times New Roman"/>
-          <w:sz w:val="24"/>
-          <w:szCs w:val="24"/>
-        </w:rPr>
-      </w:pPr>
-      <w:r>
-        <w:rPr>
-          <w:rFonts w:ascii="Times New Roman" w:hAnsi="Times New Roman" w:cs="Times New Roman"/>
-          <w:sz w:val="24"/>
-          <w:szCs w:val="24"/>
-        </w:rPr>
-        <w:t xml:space="preserve">File input is on the left.  “Choose data file” loads in the </w:t>
-      </w:r>
-    </w:p>
-    <w:p>
-      <w:pPr>
-        <w:spacing w:after="0" w:line="240" w:lineRule="auto"/>
-        <w:rPr>
-          <w:rFonts w:ascii="Times New Roman" w:hAnsi="Times New Roman" w:cs="Times New Roman"/>
-          <w:sz w:val="24"/>
-          <w:szCs w:val="24"/>
-        </w:rPr>
-      </w:pPr>
-    </w:p>
-    <w:p>
-      <w:pPr>
-        <w:spacing w:after="0" w:line="240" w:lineRule="auto"/>
-        <w:rPr>
-          <w:rFonts w:ascii="Times New Roman" w:hAnsi="Times New Roman" w:cs="Times New Roman"/>
-          <w:sz w:val="24"/>
-          <w:szCs w:val="24"/>
-        </w:rPr>
-      </w:pPr>
-      <w:r>
-        <w:rPr>
-          <w:rFonts w:ascii="Times New Roman" w:hAnsi="Times New Roman" w:cs="Times New Roman"/>
-          <w:sz w:val="24"/>
-          <w:szCs w:val="24"/>
-        </w:rPr>
-        <w:t xml:space="preserve">In the </w:t>
-      </w:r>
-      <w:r>
-        <w:rPr>
-          <w:rFonts w:ascii="Times New Roman" w:hAnsi="Times New Roman" w:cs="Times New Roman"/>
-          <w:sz w:val="24"/>
-          <w:szCs w:val="24"/>
-        </w:rPr>
-        <w:t xml:space="preserve">first method, look at the </w:t>
-      </w:r>
-      <w:r>
-        <w:rPr>
-          <w:rFonts w:ascii="Times New Roman" w:hAnsi="Times New Roman" w:cs="Times New Roman"/>
-          <w:sz w:val="24"/>
-          <w:szCs w:val="24"/>
-        </w:rPr>
-        <w:t>example_bubble_colors.csv</w:t>
-      </w:r>
-      <w:r>
-        <w:rPr>
-          <w:rFonts w:ascii="Times New Roman" w:hAnsi="Times New Roman" w:cs="Times New Roman"/>
-          <w:sz w:val="24"/>
-          <w:szCs w:val="24"/>
-        </w:rPr>
-        <w:t xml:space="preserve"> file.  T</w:t>
-      </w:r>
-      <w:r>
-        <w:rPr>
-          <w:rFonts w:ascii="Times New Roman" w:hAnsi="Times New Roman" w:cs="Times New Roman"/>
-          <w:sz w:val="24"/>
-          <w:szCs w:val="24"/>
-        </w:rPr>
-        <w:t xml:space="preserve">here are </w:t>
-      </w:r>
-      <w:r>
-        <w:rPr>
-          <w:rFonts w:ascii="Times New Roman" w:hAnsi="Times New Roman" w:cs="Times New Roman"/>
-          <w:sz w:val="24"/>
-          <w:szCs w:val="24"/>
-        </w:rPr>
-        <w:t>19 columns and 19 rows, each representing the X- and Z-positions in the GRKXZC array, respectively</w:t>
-      </w:r>
-      <w:r>
-        <w:rPr>
-          <w:rFonts w:ascii="Times New Roman" w:hAnsi="Times New Roman" w:cs="Times New Roman"/>
-          <w:sz w:val="24"/>
-          <w:szCs w:val="24"/>
-        </w:rPr>
-        <w:t xml:space="preserve">.  </w:t>
-      </w:r>
-      <w:r>
-        <w:rPr>
-          <w:rFonts w:ascii="Times New Roman" w:hAnsi="Times New Roman" w:cs="Times New Roman"/>
-          <w:sz w:val="24"/>
-          <w:szCs w:val="24"/>
-        </w:rPr>
-        <w:t>The example_bubble_sizes.csv file has the same format but defines the bubble sizes</w:t>
-      </w:r>
-      <w:r>
-        <w:rPr>
-          <w:rFonts w:ascii="Times New Roman" w:hAnsi="Times New Roman" w:cs="Times New Roman"/>
-          <w:sz w:val="24"/>
-          <w:szCs w:val="24"/>
-        </w:rPr>
-        <w:t xml:space="preserve">.  </w:t>
-      </w:r>
-      <w:r>
-        <w:rPr>
-          <w:rFonts w:ascii="Times New Roman" w:hAnsi="Times New Roman" w:cs="Times New Roman"/>
-          <w:sz w:val="24"/>
-          <w:szCs w:val="24"/>
-        </w:rPr>
-        <w:t xml:space="preserve">Both bubble size and bubble color should be normalized between 0 and 1, but the interface allows some tweaking of values for aesthetic reason.  </w:t>
-      </w:r>
-      <w:r>
-        <w:rPr>
-          <w:rFonts w:ascii="Times New Roman" w:hAnsi="Times New Roman" w:cs="Times New Roman"/>
-          <w:sz w:val="24"/>
-          <w:szCs w:val="24"/>
-        </w:rPr>
-        <w:t>This app can support any number of amino acid</w:t>
-      </w:r>
-      <w:r>
-        <w:rPr>
-          <w:rFonts w:ascii="Times New Roman" w:hAnsi="Times New Roman" w:cs="Times New Roman"/>
-          <w:sz w:val="24"/>
-          <w:szCs w:val="24"/>
-        </w:rPr>
-        <w:t>s</w:t>
+          <w:sz w:val="24"/>
+          <w:szCs w:val="24"/>
+        </w:rPr>
+      </w:pPr>
+      <w:r>
+        <w:rPr>
+          <w:rFonts w:ascii="Times New Roman" w:hAnsi="Times New Roman" w:cs="Times New Roman"/>
+          <w:sz w:val="24"/>
+          <w:szCs w:val="24"/>
+        </w:rPr>
+        <w:t>The</w:t>
+      </w:r>
+      <w:r>
+        <w:rPr>
+          <w:rFonts w:ascii="Times New Roman" w:hAnsi="Times New Roman" w:cs="Times New Roman"/>
+          <w:sz w:val="24"/>
+          <w:szCs w:val="24"/>
+        </w:rPr>
+        <w:t xml:space="preserve"> following sections walk through each panel and option in the UI</w:t>
       </w:r>
       <w:r>
         <w:rPr>
@@ -851,214 +959,6 @@
         </w:rPr>
         <w:t>.</w:t>
       </w:r>
-      <w:r>
-        <w:rPr>
-          <w:rFonts w:ascii="Times New Roman" w:hAnsi="Times New Roman" w:cs="Times New Roman"/>
-          <w:sz w:val="24"/>
-          <w:szCs w:val="24"/>
-        </w:rPr>
-        <w:t xml:space="preserve">  For both the size and color files, the app requires a row and column to define the amino acid letters.</w:t>
-      </w:r>
-    </w:p>
-    <w:p>
-      <w:pPr>
-        <w:spacing w:after="0" w:line="240" w:lineRule="auto"/>
-        <w:rPr>
-          <w:rFonts w:ascii="Times New Roman" w:hAnsi="Times New Roman" w:cs="Times New Roman"/>
-          <w:sz w:val="24"/>
-          <w:szCs w:val="24"/>
-        </w:rPr>
-      </w:pPr>
-    </w:p>
-    <w:p>
-      <w:pPr>
-        <w:spacing w:after="0" w:line="240" w:lineRule="auto"/>
-        <w:rPr>
-          <w:rFonts w:ascii="Times New Roman" w:hAnsi="Times New Roman" w:cs="Times New Roman"/>
-          <w:sz w:val="24"/>
-          <w:szCs w:val="24"/>
-        </w:rPr>
-      </w:pPr>
-      <w:r>
-        <w:rPr>
-          <w:rFonts w:ascii="Times New Roman" w:hAnsi="Times New Roman" w:cs="Times New Roman"/>
-          <w:sz w:val="24"/>
-          <w:szCs w:val="24"/>
-        </w:rPr>
-        <w:t xml:space="preserve">The second method merges both bubble colors and sizes.  This style can be found in example_data_file.csv.  The first two columns must be color and size, followed by the amino acid letter for the two positions.  </w:t>
-      </w:r>
-      <w:r>
-        <w:rPr>
-          <w:rFonts w:ascii="Times New Roman" w:hAnsi="Times New Roman" w:cs="Times New Roman"/>
-          <w:sz w:val="24"/>
-          <w:szCs w:val="24"/>
-        </w:rPr>
-        <w:t xml:space="preserve">The first row will be ignored by the app, but is useful to input information for your reference.  </w:t>
-      </w:r>
-    </w:p>
-    <w:p>
-      <w:pPr>
-        <w:spacing w:after="0" w:line="240" w:lineRule="auto"/>
-        <w:rPr>
-          <w:rFonts w:ascii="Times New Roman" w:hAnsi="Times New Roman" w:cs="Times New Roman"/>
-          <w:sz w:val="24"/>
-          <w:szCs w:val="24"/>
-        </w:rPr>
-      </w:pPr>
-    </w:p>
-    <w:p>
-      <w:pPr>
-        <w:spacing w:after="0" w:line="240" w:lineRule="auto"/>
-        <w:rPr>
-          <w:rFonts w:ascii="Times New Roman" w:hAnsi="Times New Roman" w:cs="Times New Roman"/>
-          <w:sz w:val="24"/>
-          <w:szCs w:val="24"/>
-        </w:rPr>
-      </w:pPr>
-      <w:r>
-        <w:rPr>
-          <w:rFonts w:ascii="Times New Roman" w:hAnsi="Times New Roman" w:cs="Times New Roman"/>
-          <w:sz w:val="24"/>
-          <w:szCs w:val="24"/>
-        </w:rPr>
-        <w:t>**To be revised**</w:t>
-      </w:r>
-    </w:p>
-    <w:p>
-      <w:pPr>
-        <w:spacing w:after="0" w:line="240" w:lineRule="auto"/>
-        <w:rPr>
-          <w:rFonts w:ascii="Times New Roman" w:hAnsi="Times New Roman" w:cs="Times New Roman"/>
-          <w:sz w:val="24"/>
-          <w:szCs w:val="24"/>
-        </w:rPr>
-      </w:pPr>
-      <w:r>
-        <w:rPr>
-          <w:rFonts w:ascii="Times New Roman" w:hAnsi="Times New Roman" w:cs="Times New Roman"/>
-          <w:sz w:val="24"/>
-          <w:szCs w:val="24"/>
-        </w:rPr>
-        <w:t xml:space="preserve">Currently, the csv file must be located in the same folder as </w:t>
-      </w:r>
-      <w:proofErr w:type="spellStart"/>
-      <w:r>
-        <w:rPr>
-          <w:rFonts w:ascii="Times New Roman" w:hAnsi="Times New Roman" w:cs="Times New Roman"/>
-          <w:sz w:val="24"/>
-          <w:szCs w:val="24"/>
-        </w:rPr>
-        <w:t>server.R</w:t>
-      </w:r>
-      <w:proofErr w:type="spellEnd"/>
-      <w:r>
-        <w:rPr>
-          <w:rFonts w:ascii="Times New Roman" w:hAnsi="Times New Roman" w:cs="Times New Roman"/>
-          <w:sz w:val="24"/>
-          <w:szCs w:val="24"/>
-        </w:rPr>
-        <w:t xml:space="preserve"> and </w:t>
-      </w:r>
-      <w:proofErr w:type="spellStart"/>
-      <w:r>
-        <w:rPr>
-          <w:rFonts w:ascii="Times New Roman" w:hAnsi="Times New Roman" w:cs="Times New Roman"/>
-          <w:sz w:val="24"/>
-          <w:szCs w:val="24"/>
-        </w:rPr>
-        <w:t>ui.R</w:t>
-      </w:r>
-      <w:proofErr w:type="spellEnd"/>
-      <w:r>
-        <w:rPr>
-          <w:rFonts w:ascii="Times New Roman" w:hAnsi="Times New Roman" w:cs="Times New Roman"/>
-          <w:sz w:val="24"/>
-          <w:szCs w:val="24"/>
-        </w:rPr>
-        <w:t xml:space="preserve">.  This is due to differences in how computers handle file directories.  </w:t>
-      </w:r>
-      <w:r>
-        <w:rPr>
-          <w:rFonts w:ascii="Times New Roman" w:hAnsi="Times New Roman" w:cs="Times New Roman"/>
-          <w:sz w:val="24"/>
-          <w:szCs w:val="24"/>
-        </w:rPr>
-        <w:t xml:space="preserve">Similarly, the output file name should also print out to the same folder as </w:t>
-      </w:r>
-      <w:proofErr w:type="spellStart"/>
-      <w:r>
-        <w:rPr>
-          <w:rFonts w:ascii="Times New Roman" w:hAnsi="Times New Roman" w:cs="Times New Roman"/>
-          <w:sz w:val="24"/>
-          <w:szCs w:val="24"/>
-        </w:rPr>
-        <w:t>server.R</w:t>
-      </w:r>
-      <w:proofErr w:type="spellEnd"/>
-      <w:r>
-        <w:rPr>
-          <w:rFonts w:ascii="Times New Roman" w:hAnsi="Times New Roman" w:cs="Times New Roman"/>
-          <w:sz w:val="24"/>
-          <w:szCs w:val="24"/>
-        </w:rPr>
-        <w:t>, and you will have to manually move them from there.</w:t>
-      </w:r>
-    </w:p>
-    <w:p>
-      <w:pPr>
-        <w:spacing w:after="0" w:line="240" w:lineRule="auto"/>
-        <w:rPr>
-          <w:rFonts w:ascii="Times New Roman" w:hAnsi="Times New Roman" w:cs="Times New Roman"/>
-          <w:sz w:val="24"/>
-          <w:szCs w:val="24"/>
-        </w:rPr>
-      </w:pPr>
-    </w:p>
-    <w:p>
-      <w:pPr>
-        <w:spacing w:after="0" w:line="240" w:lineRule="auto"/>
-        <w:rPr>
-          <w:rFonts w:ascii="Times New Roman" w:hAnsi="Times New Roman" w:cs="Times New Roman"/>
-          <w:sz w:val="24"/>
-          <w:szCs w:val="24"/>
-        </w:rPr>
-      </w:pPr>
-      <w:r>
-        <w:rPr>
-          <w:rFonts w:ascii="Times New Roman" w:hAnsi="Times New Roman" w:cs="Times New Roman"/>
-          <w:sz w:val="24"/>
-          <w:szCs w:val="24"/>
-        </w:rPr>
-        <w:t>The “Choose output file name” will specify the names of the table/figure, should you choose to make them.  It is set to “</w:t>
-      </w:r>
-      <w:proofErr w:type="spellStart"/>
-      <w:r>
-        <w:rPr>
-          <w:rFonts w:ascii="Times New Roman" w:hAnsi="Times New Roman" w:cs="Times New Roman"/>
-          <w:sz w:val="24"/>
-          <w:szCs w:val="24"/>
-        </w:rPr>
-        <w:t>example_output</w:t>
-      </w:r>
-      <w:proofErr w:type="spellEnd"/>
-      <w:r>
-        <w:rPr>
-          <w:rFonts w:ascii="Times New Roman" w:hAnsi="Times New Roman" w:cs="Times New Roman"/>
-          <w:sz w:val="24"/>
-          <w:szCs w:val="24"/>
-        </w:rPr>
-        <w:t>” by default.</w:t>
-      </w:r>
-    </w:p>
-    <w:p>
-      <w:pPr>
-        <w:spacing w:after="0" w:line="240" w:lineRule="auto"/>
-        <w:rPr>
-          <w:rFonts w:ascii="Times New Roman" w:hAnsi="Times New Roman" w:cs="Times New Roman"/>
-          <w:sz w:val="24"/>
-          <w:szCs w:val="24"/>
-        </w:rPr>
-      </w:pPr>
     </w:p>
     <w:p>
       <w:pPr>
@@ -1072,234 +972,6 @@
           <w:szCs w:val="24"/>
         </w:rPr>
       </w:pPr>
-      <w:r>
-        <w:rPr>
-          <w:rFonts w:ascii="Times New Roman" w:hAnsi="Times New Roman" w:cs="Times New Roman"/>
-          <w:sz w:val="28"/>
-          <w:szCs w:val="24"/>
-        </w:rPr>
-        <w:t>Plotting Parameters</w:t>
-      </w:r>
-    </w:p>
-    <w:p>
-      <w:pPr>
-        <w:spacing w:after="0" w:line="240" w:lineRule="auto"/>
-        <w:rPr>
-          <w:rFonts w:ascii="Times New Roman" w:hAnsi="Times New Roman" w:cs="Times New Roman"/>
-          <w:sz w:val="24"/>
-          <w:szCs w:val="24"/>
-        </w:rPr>
-      </w:pPr>
-      <w:r>
-        <w:rPr>
-          <w:rFonts w:ascii="Times New Roman" w:hAnsi="Times New Roman" w:cs="Times New Roman"/>
-          <w:sz w:val="24"/>
-          <w:szCs w:val="24"/>
-        </w:rPr>
-        <w:t>This app</w:t>
-      </w:r>
-      <w:r>
-        <w:rPr>
-          <w:rFonts w:ascii="Times New Roman" w:hAnsi="Times New Roman" w:cs="Times New Roman"/>
-          <w:sz w:val="24"/>
-          <w:szCs w:val="24"/>
-        </w:rPr>
-        <w:t xml:space="preserve"> supports basic visual changes such as colors, amino acid ordering, and tweaking the size/color of bubbles to fit an aesthetic.</w:t>
-      </w:r>
-    </w:p>
-    <w:p>
-      <w:pPr>
-        <w:spacing w:after="0" w:line="240" w:lineRule="auto"/>
-        <w:rPr>
-          <w:rFonts w:ascii="Times New Roman" w:hAnsi="Times New Roman" w:cs="Times New Roman"/>
-          <w:sz w:val="24"/>
-          <w:szCs w:val="24"/>
-        </w:rPr>
-      </w:pPr>
-    </w:p>
-    <w:p>
-      <w:pPr>
-        <w:spacing w:after="0" w:line="240" w:lineRule="auto"/>
-        <w:rPr>
-          <w:rFonts w:ascii="Times New Roman" w:hAnsi="Times New Roman" w:cs="Times New Roman"/>
-          <w:sz w:val="24"/>
-          <w:szCs w:val="24"/>
-        </w:rPr>
-      </w:pPr>
-      <w:r>
-        <w:rPr>
-          <w:rFonts w:ascii="Times New Roman" w:hAnsi="Times New Roman" w:cs="Times New Roman"/>
-          <w:sz w:val="24"/>
-          <w:szCs w:val="24"/>
-        </w:rPr>
-        <w:t xml:space="preserve">In the </w:t>
-      </w:r>
-      <w:r>
-        <w:rPr>
-          <w:rFonts w:ascii="Times New Roman" w:hAnsi="Times New Roman" w:cs="Times New Roman"/>
-          <w:sz w:val="24"/>
-          <w:szCs w:val="24"/>
-        </w:rPr>
-        <w:t>default</w:t>
-      </w:r>
-      <w:r>
-        <w:rPr>
-          <w:rFonts w:ascii="Times New Roman" w:hAnsi="Times New Roman" w:cs="Times New Roman"/>
-          <w:sz w:val="24"/>
-          <w:szCs w:val="24"/>
-        </w:rPr>
-        <w:t xml:space="preserve"> example, </w:t>
-      </w:r>
-      <w:r>
-        <w:rPr>
-          <w:rFonts w:ascii="Times New Roman" w:hAnsi="Times New Roman" w:cs="Times New Roman"/>
-          <w:sz w:val="24"/>
-          <w:szCs w:val="24"/>
-        </w:rPr>
-        <w:t xml:space="preserve">the 19 columns represent the 19 amino acids in the X-position while the rows correspond to the Z-position.  </w:t>
-      </w:r>
-      <w:r>
-        <w:rPr>
-          <w:rFonts w:ascii="Times New Roman" w:hAnsi="Times New Roman" w:cs="Times New Roman"/>
-          <w:sz w:val="24"/>
-          <w:szCs w:val="24"/>
-        </w:rPr>
-        <w:t xml:space="preserve">Color corresponds to enzymatic activity of a deacetylation experiment and size corresponds to the signal to noise ratio </w:t>
-      </w:r>
-      <w:r>
-        <w:rPr>
-          <w:rFonts w:ascii="Times New Roman" w:hAnsi="Times New Roman" w:cs="Times New Roman"/>
-          <w:sz w:val="24"/>
-          <w:szCs w:val="24"/>
-        </w:rPr>
-        <w:t xml:space="preserve">(S/N) </w:t>
-      </w:r>
-      <w:r>
-        <w:rPr>
-          <w:rFonts w:ascii="Times New Roman" w:hAnsi="Times New Roman" w:cs="Times New Roman"/>
-          <w:sz w:val="24"/>
-          <w:szCs w:val="24"/>
-        </w:rPr>
-        <w:t xml:space="preserve">of the peptide.  </w:t>
-      </w:r>
-      <w:r>
-        <w:rPr>
-          <w:rFonts w:ascii="Times New Roman" w:hAnsi="Times New Roman" w:cs="Times New Roman"/>
-          <w:sz w:val="24"/>
-          <w:szCs w:val="24"/>
-        </w:rPr>
-        <w:t xml:space="preserve">You can see that incorporating the S/N information prioritizes certain peptides for analysis.  </w:t>
-      </w:r>
-      <w:r>
-        <w:rPr>
-          <w:rFonts w:ascii="Times New Roman" w:hAnsi="Times New Roman" w:cs="Times New Roman"/>
-          <w:sz w:val="24"/>
-          <w:szCs w:val="24"/>
-        </w:rPr>
-        <w:t>The default color uses red</w:t>
-      </w:r>
-      <w:r>
-        <w:rPr>
-          <w:rFonts w:ascii="Times New Roman" w:hAnsi="Times New Roman" w:cs="Times New Roman"/>
-          <w:sz w:val="24"/>
-          <w:szCs w:val="24"/>
-        </w:rPr>
-        <w:t xml:space="preserve"> and has amino acids s</w:t>
-      </w:r>
-      <w:r>
-        <w:rPr>
-          <w:rFonts w:ascii="Times New Roman" w:hAnsi="Times New Roman" w:cs="Times New Roman"/>
-          <w:sz w:val="24"/>
-          <w:szCs w:val="24"/>
-        </w:rPr>
-        <w:t>orted by their mean circle size, but this can be sorted by bubble color or alphabetical instead</w:t>
-      </w:r>
-      <w:r>
-        <w:rPr>
-          <w:rFonts w:ascii="Times New Roman" w:hAnsi="Times New Roman" w:cs="Times New Roman"/>
-          <w:sz w:val="24"/>
-          <w:szCs w:val="24"/>
-        </w:rPr>
-        <w:t xml:space="preserve"> under “Amino acid order”</w:t>
-      </w:r>
-      <w:r>
-        <w:rPr>
-          <w:rFonts w:ascii="Times New Roman" w:hAnsi="Times New Roman" w:cs="Times New Roman"/>
-          <w:sz w:val="24"/>
-          <w:szCs w:val="24"/>
-        </w:rPr>
-        <w:t xml:space="preserve">.  </w:t>
-      </w:r>
-      <w:r>
-        <w:rPr>
-          <w:rFonts w:ascii="Times New Roman" w:hAnsi="Times New Roman" w:cs="Times New Roman"/>
-          <w:sz w:val="24"/>
-          <w:szCs w:val="24"/>
-        </w:rPr>
-        <w:t>Sorting can also be</w:t>
-      </w:r>
-      <w:r>
-        <w:rPr>
-          <w:rFonts w:ascii="Times New Roman" w:hAnsi="Times New Roman" w:cs="Times New Roman"/>
-          <w:sz w:val="24"/>
-          <w:szCs w:val="24"/>
-        </w:rPr>
-        <w:t xml:space="preserve"> reversed under “Order of amino acids.”  </w:t>
-      </w:r>
-    </w:p>
-    <w:p>
-      <w:pPr>
-        <w:spacing w:after="0" w:line="240" w:lineRule="auto"/>
-        <w:rPr>
-          <w:rFonts w:ascii="Times New Roman" w:hAnsi="Times New Roman" w:cs="Times New Roman"/>
-          <w:sz w:val="24"/>
-          <w:szCs w:val="24"/>
-        </w:rPr>
-      </w:pPr>
-    </w:p>
-    <w:p>
-      <w:pPr>
-        <w:spacing w:after="0" w:line="240" w:lineRule="auto"/>
-        <w:rPr>
-          <w:rFonts w:ascii="Times New Roman" w:hAnsi="Times New Roman" w:cs="Times New Roman"/>
-          <w:sz w:val="24"/>
-          <w:szCs w:val="24"/>
-        </w:rPr>
-      </w:pPr>
-      <w:r>
-        <w:rPr>
-          <w:rFonts w:ascii="Times New Roman" w:hAnsi="Times New Roman" w:cs="Times New Roman"/>
-          <w:sz w:val="24"/>
-          <w:szCs w:val="24"/>
-        </w:rPr>
-        <w:t xml:space="preserve">Under “Tinkering parameters”, the size scaling factor allows a user to tweak all of the bubble sizes for aesthetic reason.  </w:t>
-      </w:r>
-      <w:r>
-        <w:rPr>
-          <w:rFonts w:ascii="Times New Roman" w:hAnsi="Times New Roman" w:cs="Times New Roman"/>
-          <w:sz w:val="24"/>
-          <w:szCs w:val="24"/>
-        </w:rPr>
-        <w:t xml:space="preserve">For example, you may wish to decrease all bubble sizes slightly if many bubbles are overlapping.  Amino acid label resizing also scales the column and row amino acid labels.  Both resizing numbers are multiplicative, meaning a 2 doubles the sizes while a 0.5 halves the sizes, etc.  </w:t>
-      </w:r>
-      <w:r>
-        <w:rPr>
-          <w:rFonts w:ascii="Times New Roman" w:hAnsi="Times New Roman" w:cs="Times New Roman"/>
-          <w:sz w:val="24"/>
-          <w:szCs w:val="24"/>
-        </w:rPr>
-        <w:t xml:space="preserve">There are a few default color schemes under “Select color scale,” but there is no way right now to specify custom colors.  </w:t>
-      </w:r>
-    </w:p>
-    <w:p>
-      <w:pPr>
-        <w:spacing w:after="0" w:line="240" w:lineRule="auto"/>
-        <w:rPr>
-          <w:rFonts w:ascii="Times New Roman" w:hAnsi="Times New Roman" w:cs="Times New Roman"/>
-          <w:sz w:val="24"/>
-          <w:szCs w:val="24"/>
-        </w:rPr>
-      </w:pPr>
     </w:p>
     <w:p>
       <w:pPr>
@@ -1319,25 +991,58 @@
           <w:sz w:val="28"/>
           <w:szCs w:val="24"/>
         </w:rPr>
-        <w:t>Author information</w:t>
-      </w:r>
-    </w:p>
-    <w:p>
-      <w:pPr>
-        <w:spacing w:after="0" w:line="240" w:lineRule="auto"/>
-        <w:rPr>
-          <w:rFonts w:ascii="Times New Roman" w:hAnsi="Times New Roman" w:cs="Times New Roman"/>
-          <w:sz w:val="24"/>
-          <w:szCs w:val="24"/>
-        </w:rPr>
-      </w:pPr>
-      <w:r>
-        <w:rPr>
-          <w:rFonts w:ascii="Times New Roman" w:hAnsi="Times New Roman" w:cs="Times New Roman"/>
-          <w:sz w:val="24"/>
-          <w:szCs w:val="24"/>
-        </w:rPr>
-        <w:t>This app was created by Albert X</w:t>
+        <w:lastRenderedPageBreak/>
+        <w:t>File Inputs and Outputs</w:t>
+      </w:r>
+    </w:p>
+    <w:p>
+      <w:pPr>
+        <w:spacing w:after="0" w:line="240" w:lineRule="auto"/>
+        <w:rPr>
+          <w:rFonts w:ascii="Times New Roman" w:hAnsi="Times New Roman" w:cs="Times New Roman"/>
+          <w:sz w:val="24"/>
+          <w:szCs w:val="24"/>
+        </w:rPr>
+      </w:pPr>
+      <w:r>
+        <w:rPr>
+          <w:rFonts w:ascii="Times New Roman" w:hAnsi="Times New Roman" w:cs="Times New Roman"/>
+          <w:sz w:val="24"/>
+          <w:szCs w:val="24"/>
+        </w:rPr>
+        <w:t xml:space="preserve">File input is on the left.  “Choose data file” loads in the </w:t>
+      </w:r>
+      <w:r>
+        <w:rPr>
+          <w:rFonts w:ascii="Times New Roman" w:hAnsi="Times New Roman" w:cs="Times New Roman"/>
+          <w:sz w:val="24"/>
+          <w:szCs w:val="24"/>
+        </w:rPr>
+        <w:t xml:space="preserve">explanatory variables while “Choose response file” loads in the </w:t>
+      </w:r>
+      <w:r>
+        <w:rPr>
+          <w:rFonts w:ascii="Times New Roman" w:hAnsi="Times New Roman" w:cs="Times New Roman"/>
+          <w:sz w:val="24"/>
+          <w:szCs w:val="24"/>
+        </w:rPr>
+        <w:t>response variable.</w:t>
+      </w:r>
+      <w:r>
+        <w:rPr>
+          <w:rFonts w:ascii="Times New Roman" w:hAnsi="Times New Roman" w:cs="Times New Roman"/>
+          <w:sz w:val="24"/>
+          <w:szCs w:val="24"/>
+        </w:rPr>
+        <w:t xml:space="preserve">  The explanatory variable file must be in .csv format (comma separated values)</w:t>
+      </w:r>
+      <w:r>
+        <w:rPr>
+          <w:rFonts w:ascii="Times New Roman" w:hAnsi="Times New Roman" w:cs="Times New Roman"/>
+          <w:sz w:val="24"/>
+          <w:szCs w:val="24"/>
+        </w:rPr>
+        <w:t xml:space="preserve"> with specified variable names in the first row.  The response variable file should be a single column of numbers with the same number of rows as the </w:t>
       </w:r>
       <w:bookmarkStart w:id="0" w:name="_GoBack"/>
       <w:bookmarkEnd w:id="0"/>
@@ -1347,7 +1052,674 @@
           <w:sz w:val="24"/>
           <w:szCs w:val="24"/>
         </w:rPr>
-        <w:t>ue of the Bagheri Lab at Northwestern University.</w:t>
+        <w:t>explanatory variable file.</w:t>
+      </w:r>
+    </w:p>
+    <w:p>
+      <w:pPr>
+        <w:spacing w:after="0" w:line="240" w:lineRule="auto"/>
+        <w:rPr>
+          <w:rFonts w:ascii="Times New Roman" w:hAnsi="Times New Roman" w:cs="Times New Roman"/>
+          <w:sz w:val="24"/>
+          <w:szCs w:val="24"/>
+        </w:rPr>
+      </w:pPr>
+    </w:p>
+    <w:p>
+      <w:pPr>
+        <w:spacing w:after="0" w:line="240" w:lineRule="auto"/>
+        <w:rPr>
+          <w:rFonts w:ascii="Times New Roman" w:hAnsi="Times New Roman" w:cs="Times New Roman"/>
+          <w:sz w:val="24"/>
+          <w:szCs w:val="24"/>
+        </w:rPr>
+      </w:pPr>
+      <w:r>
+        <w:rPr>
+          <w:rFonts w:ascii="Times New Roman" w:hAnsi="Times New Roman" w:cs="Times New Roman"/>
+          <w:sz w:val="24"/>
+          <w:szCs w:val="24"/>
+        </w:rPr>
+        <w:t>Checking “Specify value order?” brings up a file prompt in which you can load a file to customize ordering of values.</w:t>
+      </w:r>
+      <w:r>
+        <w:rPr>
+          <w:rFonts w:ascii="Times New Roman" w:hAnsi="Times New Roman" w:cs="Times New Roman"/>
+          <w:sz w:val="24"/>
+          <w:szCs w:val="24"/>
+        </w:rPr>
+        <w:t xml:space="preserve">  For example, the example_output.pdf has “</w:t>
+      </w:r>
+      <w:proofErr w:type="spellStart"/>
+      <w:r>
+        <w:rPr>
+          <w:rFonts w:ascii="Times New Roman" w:hAnsi="Times New Roman" w:cs="Times New Roman"/>
+          <w:sz w:val="24"/>
+          <w:szCs w:val="24"/>
+        </w:rPr>
+        <w:t>OligoConc</w:t>
+      </w:r>
+      <w:proofErr w:type="spellEnd"/>
+      <w:r>
+        <w:rPr>
+          <w:rFonts w:ascii="Times New Roman" w:hAnsi="Times New Roman" w:cs="Times New Roman"/>
+          <w:sz w:val="24"/>
+          <w:szCs w:val="24"/>
+        </w:rPr>
+        <w:t xml:space="preserve">” as the highest column variable.  This variable has four values </w:t>
+      </w:r>
+      <w:r>
+        <w:rPr>
+          <w:rFonts w:ascii="Times New Roman" w:hAnsi="Times New Roman" w:cs="Times New Roman"/>
+          <w:sz w:val="24"/>
+          <w:szCs w:val="24"/>
+        </w:rPr>
+        <w:t xml:space="preserve">composed of (1, 10, 100, 1000).  If you wanted to change this order, say to (1000, 100, 10, 10), then you specify a value order file and use this option.  An example is given in example_value_order.csv.  The first word in each line must start with a variable name (spelled correctly) followed by the variable order (also spelled correctly). </w:t>
+      </w:r>
+    </w:p>
+    <w:p>
+      <w:pPr>
+        <w:spacing w:after="0" w:line="240" w:lineRule="auto"/>
+        <w:rPr>
+          <w:rFonts w:ascii="Times New Roman" w:hAnsi="Times New Roman" w:cs="Times New Roman"/>
+          <w:sz w:val="24"/>
+          <w:szCs w:val="24"/>
+        </w:rPr>
+      </w:pPr>
+    </w:p>
+    <w:p>
+      <w:pPr>
+        <w:spacing w:after="0" w:line="240" w:lineRule="auto"/>
+        <w:rPr>
+          <w:rFonts w:ascii="Times New Roman" w:hAnsi="Times New Roman" w:cs="Times New Roman"/>
+          <w:sz w:val="24"/>
+          <w:szCs w:val="24"/>
+        </w:rPr>
+      </w:pPr>
+      <w:r>
+        <w:rPr>
+          <w:rFonts w:ascii="Times New Roman" w:hAnsi="Times New Roman" w:cs="Times New Roman"/>
+          <w:sz w:val="24"/>
+          <w:szCs w:val="24"/>
+        </w:rPr>
+        <w:t>If outputting the file to a pdf is needed, the output file name can be specified in “Choose output file name.”  The pdf figure and raw values/orientation of the dimensional stacking visual can be output with the buttons below.</w:t>
+      </w:r>
+    </w:p>
+    <w:p>
+      <w:pPr>
+        <w:spacing w:after="0" w:line="240" w:lineRule="auto"/>
+        <w:rPr>
+          <w:rFonts w:ascii="Times New Roman" w:hAnsi="Times New Roman" w:cs="Times New Roman"/>
+          <w:sz w:val="24"/>
+          <w:szCs w:val="24"/>
+        </w:rPr>
+      </w:pPr>
+    </w:p>
+    <w:p>
+      <w:pPr>
+        <w:pBdr>
+          <w:bottom w:val="single" w:sz="6" w:space="1" w:color="auto"/>
+        </w:pBdr>
+        <w:spacing w:after="0" w:line="240" w:lineRule="auto"/>
+        <w:rPr>
+          <w:rFonts w:ascii="Times New Roman" w:hAnsi="Times New Roman" w:cs="Times New Roman"/>
+          <w:sz w:val="28"/>
+          <w:szCs w:val="24"/>
+        </w:rPr>
+      </w:pPr>
+      <w:r>
+        <w:rPr>
+          <w:rFonts w:ascii="Times New Roman" w:hAnsi="Times New Roman" w:cs="Times New Roman"/>
+          <w:sz w:val="28"/>
+          <w:szCs w:val="24"/>
+        </w:rPr>
+        <w:t>Plotting Parameters</w:t>
+      </w:r>
+    </w:p>
+    <w:p>
+      <w:pPr>
+        <w:spacing w:after="0" w:line="240" w:lineRule="auto"/>
+        <w:rPr>
+          <w:rFonts w:ascii="Times New Roman" w:hAnsi="Times New Roman" w:cs="Times New Roman"/>
+          <w:sz w:val="24"/>
+          <w:szCs w:val="24"/>
+        </w:rPr>
+      </w:pPr>
+      <w:r>
+        <w:rPr>
+          <w:rFonts w:ascii="Times New Roman" w:hAnsi="Times New Roman" w:cs="Times New Roman"/>
+          <w:sz w:val="24"/>
+          <w:szCs w:val="24"/>
+        </w:rPr>
+        <w:t xml:space="preserve">This app allows basic adjustment of data before plotting.  </w:t>
+      </w:r>
+      <w:r>
+        <w:rPr>
+          <w:rFonts w:ascii="Times New Roman" w:hAnsi="Times New Roman" w:cs="Times New Roman"/>
+          <w:sz w:val="24"/>
+          <w:szCs w:val="24"/>
+        </w:rPr>
+        <w:t xml:space="preserve">The first two bars represent the width and height in inches.  </w:t>
+      </w:r>
+    </w:p>
+    <w:p>
+      <w:pPr>
+        <w:spacing w:after="0" w:line="240" w:lineRule="auto"/>
+        <w:rPr>
+          <w:rFonts w:ascii="Times New Roman" w:hAnsi="Times New Roman" w:cs="Times New Roman"/>
+          <w:sz w:val="24"/>
+          <w:szCs w:val="24"/>
+        </w:rPr>
+      </w:pPr>
+    </w:p>
+    <w:p>
+      <w:pPr>
+        <w:spacing w:after="0" w:line="240" w:lineRule="auto"/>
+        <w:rPr>
+          <w:rFonts w:ascii="Times New Roman" w:hAnsi="Times New Roman" w:cs="Times New Roman"/>
+          <w:sz w:val="24"/>
+          <w:szCs w:val="24"/>
+        </w:rPr>
+      </w:pPr>
+      <w:r>
+        <w:rPr>
+          <w:rFonts w:ascii="Times New Roman" w:hAnsi="Times New Roman" w:cs="Times New Roman"/>
+          <w:sz w:val="24"/>
+          <w:szCs w:val="24"/>
+        </w:rPr>
+        <w:t>“Choose variables in columns” and “Choose variables in rows” allow reordering of variables within the plot.  This changes the order that variables are stacked on each other and can drastically change the visual clarity.</w:t>
+      </w:r>
+      <w:r>
+        <w:rPr>
+          <w:rFonts w:ascii="Times New Roman" w:hAnsi="Times New Roman" w:cs="Times New Roman"/>
+          <w:sz w:val="24"/>
+          <w:szCs w:val="24"/>
+        </w:rPr>
+        <w:t xml:space="preserve">  Variables must be specified exactly by name and separated by a comma (no space).  If a variable name is spelled wrong, then the app should error out.  Also, you may opt to omit some variables to see the effect on the visual; the app will ignore those variables accordingly.</w:t>
+      </w:r>
+      <w:r>
+        <w:rPr>
+          <w:rFonts w:ascii="Times New Roman" w:hAnsi="Times New Roman" w:cs="Times New Roman"/>
+          <w:sz w:val="24"/>
+          <w:szCs w:val="24"/>
+        </w:rPr>
+        <w:t xml:space="preserve">  To recreate example_output.pdf, the variable order is </w:t>
+      </w:r>
+      <w:proofErr w:type="spellStart"/>
+      <w:proofErr w:type="gramStart"/>
+      <w:r>
+        <w:rPr>
+          <w:rFonts w:ascii="Times New Roman" w:hAnsi="Times New Roman" w:cs="Times New Roman"/>
+          <w:sz w:val="24"/>
+          <w:szCs w:val="24"/>
+        </w:rPr>
+        <w:t>OligoConc,Backbone</w:t>
+      </w:r>
+      <w:proofErr w:type="gramEnd"/>
+      <w:r>
+        <w:rPr>
+          <w:rFonts w:ascii="Times New Roman" w:hAnsi="Times New Roman" w:cs="Times New Roman"/>
+          <w:sz w:val="24"/>
+          <w:szCs w:val="24"/>
+        </w:rPr>
+        <w:t>,Orientation,OligoDensity</w:t>
+      </w:r>
+      <w:proofErr w:type="spellEnd"/>
+      <w:r>
+        <w:rPr>
+          <w:rFonts w:ascii="Times New Roman" w:hAnsi="Times New Roman" w:cs="Times New Roman"/>
+          <w:sz w:val="24"/>
+          <w:szCs w:val="24"/>
+        </w:rPr>
+        <w:t xml:space="preserve"> for the columns and </w:t>
+      </w:r>
+      <w:proofErr w:type="spellStart"/>
+      <w:r>
+        <w:rPr>
+          <w:rFonts w:ascii="Times New Roman" w:hAnsi="Times New Roman" w:cs="Times New Roman"/>
+          <w:sz w:val="24"/>
+          <w:szCs w:val="24"/>
+        </w:rPr>
+        <w:t>Attachment,PeptideDensity,Lipid,Size</w:t>
+      </w:r>
+      <w:proofErr w:type="spellEnd"/>
+      <w:r>
+        <w:rPr>
+          <w:rFonts w:ascii="Times New Roman" w:hAnsi="Times New Roman" w:cs="Times New Roman"/>
+          <w:sz w:val="24"/>
+          <w:szCs w:val="24"/>
+        </w:rPr>
+        <w:t xml:space="preserve"> for the rows.</w:t>
+      </w:r>
+    </w:p>
+    <w:p>
+      <w:pPr>
+        <w:spacing w:after="0" w:line="240" w:lineRule="auto"/>
+        <w:rPr>
+          <w:rFonts w:ascii="Times New Roman" w:hAnsi="Times New Roman" w:cs="Times New Roman"/>
+          <w:sz w:val="24"/>
+          <w:szCs w:val="24"/>
+        </w:rPr>
+      </w:pPr>
+    </w:p>
+    <w:p>
+      <w:pPr>
+        <w:spacing w:after="0" w:line="240" w:lineRule="auto"/>
+        <w:rPr>
+          <w:rFonts w:ascii="Times New Roman" w:hAnsi="Times New Roman" w:cs="Times New Roman"/>
+          <w:sz w:val="24"/>
+          <w:szCs w:val="24"/>
+        </w:rPr>
+      </w:pPr>
+      <w:r>
+        <w:rPr>
+          <w:rFonts w:ascii="Times New Roman" w:hAnsi="Times New Roman" w:cs="Times New Roman"/>
+          <w:sz w:val="24"/>
+          <w:szCs w:val="24"/>
+        </w:rPr>
+        <w:t xml:space="preserve">“Normalize response?” is on by default and normalizes the response to be between 0 and 1.  This option divides the response variable by the largest value. </w:t>
+      </w:r>
+    </w:p>
+    <w:p>
+      <w:pPr>
+        <w:spacing w:after="0" w:line="240" w:lineRule="auto"/>
+        <w:rPr>
+          <w:rFonts w:ascii="Times New Roman" w:hAnsi="Times New Roman" w:cs="Times New Roman"/>
+          <w:sz w:val="24"/>
+          <w:szCs w:val="24"/>
+        </w:rPr>
+      </w:pPr>
+    </w:p>
+    <w:p>
+      <w:pPr>
+        <w:spacing w:after="0" w:line="240" w:lineRule="auto"/>
+        <w:rPr>
+          <w:rFonts w:ascii="Times New Roman" w:hAnsi="Times New Roman" w:cs="Times New Roman"/>
+          <w:sz w:val="24"/>
+          <w:szCs w:val="24"/>
+        </w:rPr>
+      </w:pPr>
+      <w:r>
+        <w:rPr>
+          <w:rFonts w:ascii="Times New Roman" w:hAnsi="Times New Roman" w:cs="Times New Roman"/>
+          <w:sz w:val="24"/>
+          <w:szCs w:val="24"/>
+        </w:rPr>
+        <w:t>“Log10 transform response?” is off by default and applies log10(response + 1) when active.  This option exaggerates larger magnitudes and is good for visualizing small response changes.</w:t>
+      </w:r>
+    </w:p>
+    <w:p>
+      <w:pPr>
+        <w:spacing w:after="0" w:line="240" w:lineRule="auto"/>
+        <w:rPr>
+          <w:rFonts w:ascii="Times New Roman" w:hAnsi="Times New Roman" w:cs="Times New Roman"/>
+          <w:sz w:val="24"/>
+          <w:szCs w:val="24"/>
+        </w:rPr>
+      </w:pPr>
+    </w:p>
+    <w:p>
+      <w:pPr>
+        <w:spacing w:after="0" w:line="240" w:lineRule="auto"/>
+        <w:rPr>
+          <w:rFonts w:ascii="Times New Roman" w:hAnsi="Times New Roman" w:cs="Times New Roman"/>
+          <w:sz w:val="24"/>
+          <w:szCs w:val="24"/>
+        </w:rPr>
+      </w:pPr>
+      <w:r>
+        <w:rPr>
+          <w:rFonts w:ascii="Times New Roman" w:hAnsi="Times New Roman" w:cs="Times New Roman"/>
+          <w:sz w:val="24"/>
+          <w:szCs w:val="24"/>
+        </w:rPr>
+        <w:t>“Diverging plot?” is off by default and will adjust the plot to account for negative values.  When off, the app assumes that all values are positive (or zero) and two colors are used for response magnitudes (default color is white to red).  When on, the app allows negative values and will use three colors for response: white is 0, red is positive values, and blue is negative values.  The bubble sizes will be scaled according to absolute magnitude and colors scale with positive/negative.</w:t>
+      </w:r>
+    </w:p>
+    <w:p>
+      <w:pPr>
+        <w:spacing w:after="0" w:line="240" w:lineRule="auto"/>
+        <w:rPr>
+          <w:rFonts w:ascii="Times New Roman" w:hAnsi="Times New Roman" w:cs="Times New Roman"/>
+          <w:sz w:val="24"/>
+          <w:szCs w:val="24"/>
+        </w:rPr>
+      </w:pPr>
+    </w:p>
+    <w:p>
+      <w:pPr>
+        <w:spacing w:after="0" w:line="240" w:lineRule="auto"/>
+        <w:rPr>
+          <w:rFonts w:ascii="Times New Roman" w:hAnsi="Times New Roman" w:cs="Times New Roman"/>
+          <w:sz w:val="24"/>
+          <w:szCs w:val="24"/>
+        </w:rPr>
+      </w:pPr>
+      <w:r>
+        <w:rPr>
+          <w:rFonts w:ascii="Times New Roman" w:hAnsi="Times New Roman" w:cs="Times New Roman"/>
+          <w:sz w:val="24"/>
+          <w:szCs w:val="24"/>
+        </w:rPr>
+        <w:t xml:space="preserve">The “Update plot” button is </w:t>
+      </w:r>
+      <w:proofErr w:type="gramStart"/>
+      <w:r>
+        <w:rPr>
+          <w:rFonts w:ascii="Times New Roman" w:hAnsi="Times New Roman" w:cs="Times New Roman"/>
+          <w:sz w:val="24"/>
+          <w:szCs w:val="24"/>
+        </w:rPr>
+        <w:t>pretty self-explanatory</w:t>
+      </w:r>
+      <w:proofErr w:type="gramEnd"/>
+      <w:r>
+        <w:rPr>
+          <w:rFonts w:ascii="Times New Roman" w:hAnsi="Times New Roman" w:cs="Times New Roman"/>
+          <w:sz w:val="24"/>
+          <w:szCs w:val="24"/>
+        </w:rPr>
+        <w:t>.</w:t>
+      </w:r>
+    </w:p>
+    <w:p>
+      <w:pPr>
+        <w:spacing w:after="0" w:line="240" w:lineRule="auto"/>
+        <w:rPr>
+          <w:rFonts w:ascii="Times New Roman" w:hAnsi="Times New Roman" w:cs="Times New Roman"/>
+          <w:sz w:val="24"/>
+          <w:szCs w:val="24"/>
+        </w:rPr>
+      </w:pPr>
+    </w:p>
+    <w:p>
+      <w:pPr>
+        <w:pBdr>
+          <w:bottom w:val="single" w:sz="6" w:space="1" w:color="auto"/>
+        </w:pBdr>
+        <w:spacing w:after="0" w:line="240" w:lineRule="auto"/>
+        <w:rPr>
+          <w:rFonts w:ascii="Times New Roman" w:hAnsi="Times New Roman" w:cs="Times New Roman"/>
+          <w:sz w:val="28"/>
+          <w:szCs w:val="24"/>
+        </w:rPr>
+      </w:pPr>
+      <w:r>
+        <w:rPr>
+          <w:rFonts w:ascii="Times New Roman" w:hAnsi="Times New Roman" w:cs="Times New Roman"/>
+          <w:sz w:val="28"/>
+          <w:szCs w:val="24"/>
+        </w:rPr>
+        <w:t>Tinkering parameters</w:t>
+      </w:r>
+    </w:p>
+    <w:p>
+      <w:pPr>
+        <w:spacing w:after="0" w:line="240" w:lineRule="auto"/>
+        <w:rPr>
+          <w:rFonts w:ascii="Times New Roman" w:hAnsi="Times New Roman" w:cs="Times New Roman"/>
+          <w:sz w:val="24"/>
+          <w:szCs w:val="24"/>
+        </w:rPr>
+      </w:pPr>
+      <w:r>
+        <w:rPr>
+          <w:rFonts w:ascii="Times New Roman" w:hAnsi="Times New Roman" w:cs="Times New Roman"/>
+          <w:sz w:val="24"/>
+          <w:szCs w:val="24"/>
+        </w:rPr>
+        <w:t>This app</w:t>
+      </w:r>
+      <w:r>
+        <w:rPr>
+          <w:rFonts w:ascii="Times New Roman" w:hAnsi="Times New Roman" w:cs="Times New Roman"/>
+          <w:sz w:val="24"/>
+          <w:szCs w:val="24"/>
+        </w:rPr>
+        <w:t xml:space="preserve"> supports basic visual changes such as colors</w:t>
+      </w:r>
+      <w:r>
+        <w:rPr>
+          <w:rFonts w:ascii="Times New Roman" w:hAnsi="Times New Roman" w:cs="Times New Roman"/>
+          <w:sz w:val="24"/>
+          <w:szCs w:val="24"/>
+        </w:rPr>
+        <w:t xml:space="preserve"> or </w:t>
+      </w:r>
+      <w:r>
+        <w:rPr>
+          <w:rFonts w:ascii="Times New Roman" w:hAnsi="Times New Roman" w:cs="Times New Roman"/>
+          <w:sz w:val="24"/>
+          <w:szCs w:val="24"/>
+        </w:rPr>
+        <w:t>tweaking the size/color of bubbles to fit an aesthetic.</w:t>
+      </w:r>
+    </w:p>
+    <w:p>
+      <w:pPr>
+        <w:spacing w:after="0" w:line="240" w:lineRule="auto"/>
+        <w:rPr>
+          <w:rFonts w:ascii="Times New Roman" w:hAnsi="Times New Roman" w:cs="Times New Roman"/>
+          <w:sz w:val="24"/>
+          <w:szCs w:val="24"/>
+        </w:rPr>
+      </w:pPr>
+    </w:p>
+    <w:p>
+      <w:pPr>
+        <w:spacing w:after="0" w:line="240" w:lineRule="auto"/>
+        <w:rPr>
+          <w:rFonts w:ascii="Times New Roman" w:hAnsi="Times New Roman" w:cs="Times New Roman"/>
+          <w:sz w:val="24"/>
+          <w:szCs w:val="24"/>
+        </w:rPr>
+      </w:pPr>
+      <w:r>
+        <w:rPr>
+          <w:rFonts w:ascii="Times New Roman" w:hAnsi="Times New Roman" w:cs="Times New Roman"/>
+          <w:sz w:val="24"/>
+          <w:szCs w:val="24"/>
+        </w:rPr>
+        <w:t>“Legend title” customizes the title of the legend.</w:t>
+      </w:r>
+    </w:p>
+    <w:p>
+      <w:pPr>
+        <w:spacing w:after="0" w:line="240" w:lineRule="auto"/>
+        <w:rPr>
+          <w:rFonts w:ascii="Times New Roman" w:hAnsi="Times New Roman" w:cs="Times New Roman"/>
+          <w:sz w:val="24"/>
+          <w:szCs w:val="24"/>
+        </w:rPr>
+      </w:pPr>
+    </w:p>
+    <w:p>
+      <w:pPr>
+        <w:spacing w:after="0" w:line="240" w:lineRule="auto"/>
+        <w:rPr>
+          <w:rFonts w:ascii="Times New Roman" w:hAnsi="Times New Roman" w:cs="Times New Roman"/>
+          <w:sz w:val="24"/>
+          <w:szCs w:val="24"/>
+        </w:rPr>
+      </w:pPr>
+      <w:r>
+        <w:rPr>
+          <w:rFonts w:ascii="Times New Roman" w:hAnsi="Times New Roman" w:cs="Times New Roman"/>
+          <w:sz w:val="24"/>
+          <w:szCs w:val="24"/>
+        </w:rPr>
+        <w:t xml:space="preserve">“Column label sizes” and </w:t>
+      </w:r>
+      <w:r>
+        <w:rPr>
+          <w:rFonts w:ascii="Times New Roman" w:hAnsi="Times New Roman" w:cs="Times New Roman"/>
+          <w:sz w:val="24"/>
+          <w:szCs w:val="24"/>
+        </w:rPr>
+        <w:t xml:space="preserve">“Row label sizes” tweaks the size of the labels on the sides of the figure.  </w:t>
+      </w:r>
+      <w:r>
+        <w:rPr>
+          <w:rFonts w:ascii="Times New Roman" w:hAnsi="Times New Roman" w:cs="Times New Roman"/>
+          <w:sz w:val="24"/>
+          <w:szCs w:val="24"/>
+        </w:rPr>
+        <w:t>These parameters refer to the actual column/row labels</w:t>
+      </w:r>
+      <w:r>
+        <w:rPr>
+          <w:rFonts w:ascii="Times New Roman" w:hAnsi="Times New Roman" w:cs="Times New Roman"/>
+          <w:sz w:val="24"/>
+          <w:szCs w:val="24"/>
+        </w:rPr>
+        <w:t xml:space="preserve"> (they should be underlined)</w:t>
+      </w:r>
+      <w:r>
+        <w:rPr>
+          <w:rFonts w:ascii="Times New Roman" w:hAnsi="Times New Roman" w:cs="Times New Roman"/>
+          <w:sz w:val="24"/>
+          <w:szCs w:val="24"/>
+        </w:rPr>
+        <w:t xml:space="preserve"> and not the variable labels.  </w:t>
+      </w:r>
+      <w:r>
+        <w:rPr>
+          <w:rFonts w:ascii="Times New Roman" w:hAnsi="Times New Roman" w:cs="Times New Roman"/>
+          <w:sz w:val="24"/>
+          <w:szCs w:val="24"/>
+        </w:rPr>
+        <w:t xml:space="preserve">There need to be as many values as variables in a column/row.  For example, there are four </w:t>
+      </w:r>
+      <w:proofErr w:type="gramStart"/>
+      <w:r>
+        <w:rPr>
+          <w:rFonts w:ascii="Times New Roman" w:hAnsi="Times New Roman" w:cs="Times New Roman"/>
+          <w:sz w:val="24"/>
+          <w:szCs w:val="24"/>
+        </w:rPr>
+        <w:t>column</w:t>
+      </w:r>
+      <w:proofErr w:type="gramEnd"/>
+      <w:r>
+        <w:rPr>
+          <w:rFonts w:ascii="Times New Roman" w:hAnsi="Times New Roman" w:cs="Times New Roman"/>
+          <w:sz w:val="24"/>
+          <w:szCs w:val="24"/>
+        </w:rPr>
+        <w:t xml:space="preserve"> and four row variables in example_output.pdf.  The values are specified as numbers separated by commas (no spaces).</w:t>
+      </w:r>
+      <w:r>
+        <w:rPr>
+          <w:rFonts w:ascii="Times New Roman" w:hAnsi="Times New Roman" w:cs="Times New Roman"/>
+          <w:sz w:val="24"/>
+          <w:szCs w:val="24"/>
+        </w:rPr>
+        <w:t xml:space="preserve">  </w:t>
+      </w:r>
+    </w:p>
+    <w:p>
+      <w:pPr>
+        <w:spacing w:after="0" w:line="240" w:lineRule="auto"/>
+        <w:rPr>
+          <w:rFonts w:ascii="Times New Roman" w:hAnsi="Times New Roman" w:cs="Times New Roman"/>
+          <w:sz w:val="24"/>
+          <w:szCs w:val="24"/>
+        </w:rPr>
+      </w:pPr>
+    </w:p>
+    <w:p>
+      <w:pPr>
+        <w:spacing w:after="0" w:line="240" w:lineRule="auto"/>
+        <w:rPr>
+          <w:rFonts w:ascii="Times New Roman" w:hAnsi="Times New Roman" w:cs="Times New Roman"/>
+          <w:sz w:val="24"/>
+          <w:szCs w:val="24"/>
+        </w:rPr>
+      </w:pPr>
+      <w:r>
+        <w:rPr>
+          <w:rFonts w:ascii="Times New Roman" w:hAnsi="Times New Roman" w:cs="Times New Roman"/>
+          <w:sz w:val="24"/>
+          <w:szCs w:val="24"/>
+        </w:rPr>
+        <w:t xml:space="preserve">“Bubble size scaling factor” and “Variable label size” work the same way as column/row label sizes.  </w:t>
+      </w:r>
+    </w:p>
+    <w:p>
+      <w:pPr>
+        <w:spacing w:after="0" w:line="240" w:lineRule="auto"/>
+        <w:rPr>
+          <w:rFonts w:ascii="Times New Roman" w:hAnsi="Times New Roman" w:cs="Times New Roman"/>
+          <w:sz w:val="24"/>
+          <w:szCs w:val="24"/>
+        </w:rPr>
+      </w:pPr>
+    </w:p>
+    <w:p>
+      <w:pPr>
+        <w:spacing w:after="0" w:line="240" w:lineRule="auto"/>
+        <w:rPr>
+          <w:rFonts w:ascii="Times New Roman" w:hAnsi="Times New Roman" w:cs="Times New Roman"/>
+          <w:sz w:val="24"/>
+          <w:szCs w:val="24"/>
+        </w:rPr>
+      </w:pPr>
+      <w:r>
+        <w:rPr>
+          <w:rFonts w:ascii="Times New Roman" w:hAnsi="Times New Roman" w:cs="Times New Roman"/>
+          <w:sz w:val="24"/>
+          <w:szCs w:val="24"/>
+        </w:rPr>
+        <w:t>“Select color scale” allows customization of bubble colors.  If “Diverging plot?” is on, then this option is ignored.</w:t>
+      </w:r>
+    </w:p>
+    <w:p>
+      <w:pPr>
+        <w:spacing w:after="0" w:line="240" w:lineRule="auto"/>
+        <w:rPr>
+          <w:rFonts w:ascii="Times New Roman" w:hAnsi="Times New Roman" w:cs="Times New Roman"/>
+          <w:sz w:val="24"/>
+          <w:szCs w:val="24"/>
+        </w:rPr>
+      </w:pPr>
+    </w:p>
+    <w:p>
+      <w:pPr>
+        <w:pBdr>
+          <w:bottom w:val="single" w:sz="6" w:space="1" w:color="auto"/>
+        </w:pBdr>
+        <w:spacing w:after="0" w:line="240" w:lineRule="auto"/>
+        <w:rPr>
+          <w:rFonts w:ascii="Times New Roman" w:hAnsi="Times New Roman" w:cs="Times New Roman"/>
+          <w:sz w:val="28"/>
+          <w:szCs w:val="24"/>
+        </w:rPr>
+      </w:pPr>
+      <w:r>
+        <w:rPr>
+          <w:rFonts w:ascii="Times New Roman" w:hAnsi="Times New Roman" w:cs="Times New Roman"/>
+          <w:sz w:val="28"/>
+          <w:szCs w:val="24"/>
+        </w:rPr>
+        <w:t>Author information</w:t>
+      </w:r>
+    </w:p>
+    <w:p>
+      <w:pPr>
+        <w:spacing w:after="0" w:line="240" w:lineRule="auto"/>
+        <w:rPr>
+          <w:rFonts w:ascii="Times New Roman" w:hAnsi="Times New Roman" w:cs="Times New Roman"/>
+          <w:sz w:val="24"/>
+          <w:szCs w:val="24"/>
+        </w:rPr>
+      </w:pPr>
+      <w:r>
+        <w:rPr>
+          <w:rFonts w:ascii="Times New Roman" w:hAnsi="Times New Roman" w:cs="Times New Roman"/>
+          <w:sz w:val="24"/>
+          <w:szCs w:val="24"/>
+        </w:rPr>
+        <w:t>This app was created by Albert Xue of the Bagheri Lab at Northwestern University.</w:t>
       </w:r>
     </w:p>
     <w:p>
@@ -1433,7 +1805,7 @@
             <w:sz w:val="24"/>
             <w:szCs w:val="24"/>
           </w:rPr>
-          <w:t>xuebert@u.northwestern.edu</w:t>
+          <w:t>xuebert@gmail.edu</w:t>
         </w:r>
       </w:hyperlink>
     </w:p>
@@ -2103,6 +2475,18 @@
       <w:u w:val="single"/>
     </w:rPr>
   </w:style>
+  <w:style w:type="character" w:styleId="UnresolvedMention">
+    <w:name w:val="Unresolved Mention"/>
+    <w:basedOn w:val="DefaultParagraphFont"/>
+    <w:uiPriority w:val="99"/>
+    <w:semiHidden/>
+    <w:unhideWhenUsed/>
+    <w:rsid w:val="008A129C"/>
+    <w:rPr>
+      <w:color w:val="808080"/>
+      <w:shd w:val="clear" w:color="auto" w:fill="E6E6E6"/>
+    </w:rPr>
+  </w:style>
 </w:styles>
 </file>
 
@@ -2396,7 +2780,7 @@
 </file>
 
 <file path=customXml/itemProps1.xml><?xml version="1.0" encoding="utf-8"?>
-<ds:datastoreItem xmlns:ds="http://schemas.openxmlformats.org/officeDocument/2006/customXml" ds:itemID="{47F70C0A-2992-4E73-9659-154ACF536C33}">
+<ds:datastoreItem xmlns:ds="http://schemas.openxmlformats.org/officeDocument/2006/customXml" ds:itemID="{346A6E22-5BBD-4B8B-82E1-75C6B7223C07}">
   <ds:schemaRefs>
     <ds:schemaRef ds:uri="http://schemas.openxmlformats.org/officeDocument/2006/bibliography"/>
   </ds:schemaRefs>

</xml_diff>